<commit_message>
docker-compose for basket.api, basketdb & portainer
</commit_message>
<xml_diff>
--- a/Aspnetcore-Microservices Step By Step.docx
+++ b/Aspnetcore-Microservices Step By Step.docx
@@ -237,13 +237,31 @@
           <w:u w:val="single"/>
         </w:rPr>
       </w:pPr>
-      <w:proofErr w:type="spellStart"/>
       <w:r>
         <w:rPr>
           <w:b/>
           <w:sz w:val="32"/>
           <w:u w:val="single"/>
         </w:rPr>
+        <w:br w:type="page"/>
+      </w:r>
+    </w:p>
+    <w:p>
+      <w:pPr>
+        <w:rPr>
+          <w:b/>
+          <w:sz w:val="32"/>
+          <w:u w:val="single"/>
+        </w:rPr>
+      </w:pPr>
+      <w:proofErr w:type="spellStart"/>
+      <w:r>
+        <w:rPr>
+          <w:b/>
+          <w:sz w:val="32"/>
+          <w:u w:val="single"/>
+        </w:rPr>
+        <w:lastRenderedPageBreak/>
         <w:t>Catalog</w:t>
       </w:r>
       <w:proofErr w:type="spellEnd"/>
@@ -371,6 +389,13 @@
           <w:b/>
         </w:rPr>
       </w:pPr>
+    </w:p>
+    <w:p>
+      <w:pPr>
+        <w:rPr>
+          <w:b/>
+        </w:rPr>
+      </w:pPr>
       <w:r>
         <w:rPr>
           <w:b/>
@@ -1085,7 +1110,30 @@
         </w:rPr>
       </w:pPr>
       <w:r>
-        <w:t xml:space="preserve">Added some configuration in </w:t>
+        <w:lastRenderedPageBreak/>
+        <w:t xml:space="preserve">Added/updated </w:t>
+      </w:r>
+      <w:proofErr w:type="spellStart"/>
+      <w:r>
+        <w:t>catalog</w:t>
+      </w:r>
+      <w:r>
+        <w:t>db</w:t>
+      </w:r>
+      <w:proofErr w:type="spellEnd"/>
+      <w:r>
+        <w:t xml:space="preserve"> &amp; </w:t>
+      </w:r>
+      <w:proofErr w:type="spellStart"/>
+      <w:r>
+        <w:t>catalog</w:t>
+      </w:r>
+      <w:r>
+        <w:t>.api</w:t>
+      </w:r>
+      <w:proofErr w:type="spellEnd"/>
+      <w:r>
+        <w:t xml:space="preserve"> configuration in </w:t>
       </w:r>
       <w:proofErr w:type="spellStart"/>
       <w:r>
@@ -1687,7 +1735,6 @@
         <w:t>&gt;</w:t>
       </w:r>
     </w:p>
-    <w:p/>
     <w:p/>
     <w:p>
       <w:pPr>
@@ -1723,7 +1770,6 @@
         <w:rPr>
           <w:b/>
         </w:rPr>
-        <w:lastRenderedPageBreak/>
         <w:t xml:space="preserve">Mongo GUI options for </w:t>
       </w:r>
       <w:proofErr w:type="spellStart"/>
@@ -1843,14 +1889,32 @@
           <w:sz w:val="32"/>
           <w:u w:val="single"/>
         </w:rPr>
-        <w:t>Basket</w:t>
-      </w:r>
-      <w:r>
+        <w:br w:type="page"/>
+      </w:r>
+    </w:p>
+    <w:p>
+      <w:pPr>
         <w:rPr>
           <w:b/>
           <w:sz w:val="32"/>
           <w:u w:val="single"/>
         </w:rPr>
+      </w:pPr>
+      <w:r>
+        <w:rPr>
+          <w:b/>
+          <w:sz w:val="32"/>
+          <w:u w:val="single"/>
+        </w:rPr>
+        <w:lastRenderedPageBreak/>
+        <w:t>Basket</w:t>
+      </w:r>
+      <w:r>
+        <w:rPr>
+          <w:b/>
+          <w:sz w:val="32"/>
+          <w:u w:val="single"/>
+        </w:rPr>
         <w:t xml:space="preserve"> Service:</w:t>
       </w:r>
     </w:p>
@@ -1874,13 +1938,7 @@
       </w:r>
       <w:proofErr w:type="spellEnd"/>
       <w:r>
-        <w:t>/Services/</w:t>
-      </w:r>
-      <w:r>
-        <w:t>Basket</w:t>
-      </w:r>
-      <w:r>
-        <w:t>.</w:t>
+        <w:t>/Services/Basket.</w:t>
       </w:r>
     </w:p>
     <w:p>
@@ -1899,10 +1957,7 @@
       </w:r>
       <w:proofErr w:type="spellStart"/>
       <w:r>
-        <w:t>Basket</w:t>
-      </w:r>
-      <w:r>
-        <w:t>.API</w:t>
+        <w:t>Basket.API</w:t>
       </w:r>
       <w:proofErr w:type="spellEnd"/>
       <w:r>
@@ -1914,13 +1969,7 @@
       </w:r>
       <w:proofErr w:type="spellEnd"/>
       <w:r>
-        <w:t>/Services/</w:t>
-      </w:r>
-      <w:r>
-        <w:t>Basket</w:t>
-      </w:r>
-      <w:r>
-        <w:t>.</w:t>
+        <w:t>/Services/Basket.</w:t>
       </w:r>
     </w:p>
     <w:p>
@@ -1942,10 +1991,7 @@
       </w:r>
       <w:proofErr w:type="spellStart"/>
       <w:r>
-        <w:t>Basket</w:t>
-      </w:r>
-      <w:r>
-        <w:t>.API</w:t>
+        <w:t>Basket.API</w:t>
       </w:r>
       <w:proofErr w:type="spellEnd"/>
       <w:r>
@@ -2008,10 +2054,7 @@
       </w:r>
       <w:proofErr w:type="spellEnd"/>
       <w:r>
-        <w:t>-compose</w:t>
-      </w:r>
-      <w:r>
-        <w:t xml:space="preserve"> and Open in Terminal.</w:t>
+        <w:t>-compose and Open in Terminal.</w:t>
       </w:r>
     </w:p>
     <w:p>
@@ -2109,19 +2152,7 @@
       </w:r>
       <w:proofErr w:type="spellEnd"/>
       <w:r>
-        <w:t xml:space="preserve"> run -d -p </w:t>
-      </w:r>
-      <w:r>
-        <w:t>6379</w:t>
-      </w:r>
-      <w:r>
-        <w:t>:</w:t>
-      </w:r>
-      <w:r>
-        <w:t>6379</w:t>
-      </w:r>
-      <w:r>
-        <w:t xml:space="preserve"> --name </w:t>
+        <w:t xml:space="preserve"> run -d -p 6379:6379 --name </w:t>
       </w:r>
       <w:proofErr w:type="spellStart"/>
       <w:r>
@@ -2162,10 +2193,7 @@
       </w:r>
       <w:proofErr w:type="spellEnd"/>
       <w:r>
-        <w:t xml:space="preserve"> exec -</w:t>
-      </w:r>
-      <w:r>
-        <w:t xml:space="preserve">it </w:t>
+        <w:t xml:space="preserve"> exec -it </w:t>
       </w:r>
       <w:proofErr w:type="spellStart"/>
       <w:r>
@@ -2370,138 +2398,138 @@
           <w:b/>
         </w:rPr>
       </w:pPr>
-    </w:p>
-    <w:p>
-      <w:pPr>
-        <w:rPr>
-          <w:b/>
-        </w:rPr>
-      </w:pPr>
-      <w:r>
-        <w:rPr>
-          <w:b/>
-        </w:rPr>
-        <w:t>Implementation:</w:t>
-      </w:r>
-    </w:p>
-    <w:p>
-      <w:pPr>
-        <w:pStyle w:val="ListParagraph"/>
-        <w:numPr>
-          <w:ilvl w:val="0"/>
-          <w:numId w:val="5"/>
-        </w:numPr>
-      </w:pPr>
-      <w:r>
-        <w:t xml:space="preserve">Created Entities folder and </w:t>
-      </w:r>
-      <w:proofErr w:type="spellStart"/>
-      <w:r>
-        <w:t>ShoppingCart</w:t>
-      </w:r>
-      <w:proofErr w:type="spellEnd"/>
-      <w:r>
-        <w:t xml:space="preserve"> and </w:t>
-      </w:r>
-      <w:proofErr w:type="spellStart"/>
-      <w:r>
-        <w:t>ShoppingCartItem</w:t>
-      </w:r>
-      <w:proofErr w:type="spellEnd"/>
-      <w:r>
-        <w:t xml:space="preserve"> class</w:t>
-      </w:r>
-      <w:r>
-        <w:t>es</w:t>
-      </w:r>
-      <w:r>
-        <w:t xml:space="preserve"> with all fields.</w:t>
-      </w:r>
-    </w:p>
-    <w:p>
-      <w:pPr>
-        <w:pStyle w:val="ListParagraph"/>
-        <w:numPr>
-          <w:ilvl w:val="0"/>
-          <w:numId w:val="5"/>
-        </w:numPr>
-      </w:pPr>
-      <w:r>
-        <w:t xml:space="preserve">Created Repositories folder and </w:t>
-      </w:r>
-      <w:proofErr w:type="spellStart"/>
-      <w:r>
-        <w:t>Basket</w:t>
-      </w:r>
-      <w:r>
-        <w:t>Repository</w:t>
-      </w:r>
-      <w:proofErr w:type="spellEnd"/>
-      <w:r>
-        <w:t xml:space="preserve"> interface and class with implementation.</w:t>
-      </w:r>
-    </w:p>
-    <w:p>
-      <w:pPr>
-        <w:pStyle w:val="ListParagraph"/>
-        <w:numPr>
-          <w:ilvl w:val="0"/>
-          <w:numId w:val="5"/>
-        </w:numPr>
-        <w:rPr>
-          <w:b/>
-        </w:rPr>
-      </w:pPr>
-      <w:r>
-        <w:t xml:space="preserve">Created </w:t>
-      </w:r>
-      <w:proofErr w:type="spellStart"/>
-      <w:r>
-        <w:t>Basket</w:t>
-      </w:r>
-      <w:r>
-        <w:t>Controller</w:t>
-      </w:r>
-      <w:proofErr w:type="spellEnd"/>
-      <w:r>
-        <w:t xml:space="preserve"> with CRUD APIs implementation.</w:t>
-      </w:r>
-    </w:p>
-    <w:p>
-      <w:pPr>
-        <w:pStyle w:val="ListParagraph"/>
-        <w:numPr>
-          <w:ilvl w:val="0"/>
-          <w:numId w:val="5"/>
-        </w:numPr>
-        <w:rPr>
-          <w:b/>
-        </w:rPr>
-      </w:pPr>
-      <w:r>
-        <w:t xml:space="preserve">Register </w:t>
-      </w:r>
-      <w:proofErr w:type="spellStart"/>
-      <w:r>
-        <w:t>BasketRepository</w:t>
-      </w:r>
-      <w:proofErr w:type="spellEnd"/>
-      <w:r>
-        <w:t xml:space="preserve"> interface and class in </w:t>
-      </w:r>
-      <w:proofErr w:type="spellStart"/>
-      <w:r>
-        <w:t>startup</w:t>
-      </w:r>
-      <w:proofErr w:type="spellEnd"/>
-      <w:r>
-        <w:t xml:space="preserve"> class.</w:t>
-      </w:r>
       <w:bookmarkStart w:id="0" w:name="_GoBack"/>
       <w:bookmarkEnd w:id="0"/>
     </w:p>
     <w:p>
       <w:pPr>
+        <w:rPr>
+          <w:b/>
+        </w:rPr>
+      </w:pPr>
+      <w:r>
+        <w:rPr>
+          <w:b/>
+        </w:rPr>
+        <w:t>Implementation:</w:t>
+      </w:r>
+    </w:p>
+    <w:p>
+      <w:pPr>
+        <w:pStyle w:val="ListParagraph"/>
+        <w:numPr>
+          <w:ilvl w:val="0"/>
+          <w:numId w:val="5"/>
+        </w:numPr>
+      </w:pPr>
+      <w:r>
+        <w:t xml:space="preserve">Created Entities folder and </w:t>
+      </w:r>
+      <w:proofErr w:type="spellStart"/>
+      <w:r>
+        <w:t>ShoppingCart</w:t>
+      </w:r>
+      <w:proofErr w:type="spellEnd"/>
+      <w:r>
+        <w:t xml:space="preserve"> and </w:t>
+      </w:r>
+      <w:proofErr w:type="spellStart"/>
+      <w:r>
+        <w:t>ShoppingCartItem</w:t>
+      </w:r>
+      <w:proofErr w:type="spellEnd"/>
+      <w:r>
+        <w:t xml:space="preserve"> class</w:t>
+      </w:r>
+      <w:r>
+        <w:t>es</w:t>
+      </w:r>
+      <w:r>
+        <w:t xml:space="preserve"> with all fields.</w:t>
+      </w:r>
+    </w:p>
+    <w:p>
+      <w:pPr>
+        <w:pStyle w:val="ListParagraph"/>
+        <w:numPr>
+          <w:ilvl w:val="0"/>
+          <w:numId w:val="5"/>
+        </w:numPr>
+      </w:pPr>
+      <w:r>
+        <w:t xml:space="preserve">Created Repositories folder and </w:t>
+      </w:r>
+      <w:proofErr w:type="spellStart"/>
+      <w:r>
+        <w:t>Basket</w:t>
+      </w:r>
+      <w:r>
+        <w:t>Repository</w:t>
+      </w:r>
+      <w:proofErr w:type="spellEnd"/>
+      <w:r>
+        <w:t xml:space="preserve"> interface and class with implementation.</w:t>
+      </w:r>
+    </w:p>
+    <w:p>
+      <w:pPr>
+        <w:pStyle w:val="ListParagraph"/>
+        <w:numPr>
+          <w:ilvl w:val="0"/>
+          <w:numId w:val="5"/>
+        </w:numPr>
+        <w:rPr>
+          <w:b/>
+        </w:rPr>
+      </w:pPr>
+      <w:r>
+        <w:t xml:space="preserve">Created </w:t>
+      </w:r>
+      <w:proofErr w:type="spellStart"/>
+      <w:r>
+        <w:t>Basket</w:t>
+      </w:r>
+      <w:r>
+        <w:t>Controller</w:t>
+      </w:r>
+      <w:proofErr w:type="spellEnd"/>
+      <w:r>
+        <w:t xml:space="preserve"> with CRUD APIs implementation.</w:t>
+      </w:r>
+    </w:p>
+    <w:p>
+      <w:pPr>
+        <w:pStyle w:val="ListParagraph"/>
+        <w:numPr>
+          <w:ilvl w:val="0"/>
+          <w:numId w:val="5"/>
+        </w:numPr>
+        <w:rPr>
+          <w:b/>
+        </w:rPr>
+      </w:pPr>
+      <w:r>
+        <w:t xml:space="preserve">Register </w:t>
+      </w:r>
+      <w:proofErr w:type="spellStart"/>
+      <w:r>
+        <w:t>BasketRepository</w:t>
+      </w:r>
+      <w:proofErr w:type="spellEnd"/>
+      <w:r>
+        <w:t xml:space="preserve"> interface and class in </w:t>
+      </w:r>
+      <w:proofErr w:type="spellStart"/>
+      <w:r>
+        <w:t>startup</w:t>
+      </w:r>
+      <w:proofErr w:type="spellEnd"/>
+      <w:r>
+        <w:t xml:space="preserve"> class.</w:t>
+      </w:r>
+    </w:p>
+    <w:p>
+      <w:pPr>
         <w:pStyle w:val="ListParagraph"/>
         <w:numPr>
           <w:ilvl w:val="0"/>
@@ -2580,40 +2608,220 @@
         </w:rPr>
       </w:pPr>
       <w:r>
+        <w:t>Added</w:t>
+      </w:r>
+      <w:r>
+        <w:t>/updated</w:t>
+      </w:r>
+      <w:r>
+        <w:t xml:space="preserve"> </w:t>
+      </w:r>
+      <w:proofErr w:type="spellStart"/>
+      <w:r>
+        <w:t>basketdb</w:t>
+      </w:r>
+      <w:proofErr w:type="spellEnd"/>
+      <w:r>
+        <w:t xml:space="preserve"> </w:t>
+      </w:r>
+      <w:r>
+        <w:t xml:space="preserve">&amp; </w:t>
+      </w:r>
+      <w:proofErr w:type="spellStart"/>
+      <w:r>
+        <w:t>basket.api</w:t>
+      </w:r>
+      <w:proofErr w:type="spellEnd"/>
+      <w:r>
+        <w:t xml:space="preserve"> </w:t>
+      </w:r>
+      <w:r>
+        <w:t xml:space="preserve">configuration in </w:t>
+      </w:r>
+      <w:proofErr w:type="spellStart"/>
+      <w:r>
+        <w:t>docker-compose.yml</w:t>
+      </w:r>
+      <w:proofErr w:type="spellEnd"/>
+      <w:r>
+        <w:t xml:space="preserve"> and </w:t>
+      </w:r>
+      <w:proofErr w:type="spellStart"/>
+      <w:r>
+        <w:t>docker-compose.override.yml</w:t>
+      </w:r>
+      <w:proofErr w:type="spellEnd"/>
+    </w:p>
+    <w:p>
+      <w:pPr>
+        <w:pStyle w:val="ListParagraph"/>
+        <w:numPr>
+          <w:ilvl w:val="1"/>
+          <w:numId w:val="5"/>
+        </w:numPr>
+        <w:rPr>
+          <w:b/>
+        </w:rPr>
+      </w:pPr>
+      <w:r>
+        <w:t xml:space="preserve">Added </w:t>
+      </w:r>
+      <w:proofErr w:type="spellStart"/>
+      <w:r>
+        <w:t>portainer</w:t>
+      </w:r>
+      <w:proofErr w:type="spellEnd"/>
+      <w:r>
+        <w:t xml:space="preserve"> configuration in </w:t>
+      </w:r>
+      <w:proofErr w:type="spellStart"/>
+      <w:r>
+        <w:t>docker-compose.yml</w:t>
+      </w:r>
+      <w:proofErr w:type="spellEnd"/>
+      <w:r>
+        <w:t xml:space="preserve"> and </w:t>
+      </w:r>
+      <w:proofErr w:type="spellStart"/>
+      <w:r>
+        <w:t>docker-compose.override.yml</w:t>
+      </w:r>
+      <w:proofErr w:type="spellEnd"/>
+    </w:p>
+    <w:p>
+      <w:pPr>
+        <w:rPr>
+          <w:b/>
+        </w:rPr>
+      </w:pPr>
+    </w:p>
+    <w:p>
+      <w:pPr>
+        <w:rPr>
+          <w:b/>
+          <w:sz w:val="32"/>
+          <w:u w:val="single"/>
+        </w:rPr>
+      </w:pPr>
+      <w:r>
+        <w:rPr>
+          <w:b/>
+          <w:sz w:val="32"/>
+          <w:u w:val="single"/>
+        </w:rPr>
+        <w:br w:type="page"/>
+      </w:r>
+    </w:p>
+    <w:p>
+      <w:pPr>
+        <w:pStyle w:val="ListParagraph"/>
+        <w:ind w:left="0"/>
+        <w:rPr>
+          <w:b/>
+          <w:sz w:val="32"/>
+          <w:u w:val="single"/>
+        </w:rPr>
+      </w:pPr>
+      <w:r>
+        <w:rPr>
+          <w:b/>
+          <w:sz w:val="32"/>
+          <w:u w:val="single"/>
+        </w:rPr>
         <w:lastRenderedPageBreak/>
-        <w:t xml:space="preserve">Added some configuration in </w:t>
-      </w:r>
-      <w:proofErr w:type="spellStart"/>
-      <w:r>
-        <w:t>docker-compose.yml</w:t>
-      </w:r>
-      <w:proofErr w:type="spellEnd"/>
-      <w:r>
-        <w:t xml:space="preserve"> and </w:t>
-      </w:r>
-      <w:proofErr w:type="spellStart"/>
-      <w:r>
-        <w:t>docker-compose.override.yml</w:t>
-      </w:r>
-      <w:proofErr w:type="spellEnd"/>
-    </w:p>
-    <w:p>
-      <w:pPr>
-        <w:rPr>
-          <w:b/>
-        </w:rPr>
-      </w:pPr>
-    </w:p>
-    <w:p>
-      <w:pPr>
-        <w:rPr>
-          <w:b/>
-        </w:rPr>
-      </w:pPr>
-    </w:p>
-    <w:p>
-      <w:pPr>
-        <w:pStyle w:val="ListParagraph"/>
+        <w:t>Resources:</w:t>
+      </w:r>
+    </w:p>
+    <w:p>
+      <w:pPr>
+        <w:pStyle w:val="ListParagraph"/>
+        <w:numPr>
+          <w:ilvl w:val="0"/>
+          <w:numId w:val="8"/>
+        </w:numPr>
+        <w:ind w:left="720"/>
+      </w:pPr>
+      <w:hyperlink r:id="rId12" w:history="1">
+        <w:r>
+          <w:rPr>
+            <w:rStyle w:val="Hyperlink"/>
+          </w:rPr>
+          <w:t>https://github.com/</w:t>
+        </w:r>
+      </w:hyperlink>
+    </w:p>
+    <w:p>
+      <w:pPr>
+        <w:pStyle w:val="ListParagraph"/>
+        <w:numPr>
+          <w:ilvl w:val="0"/>
+          <w:numId w:val="8"/>
+        </w:numPr>
+        <w:ind w:left="720"/>
+      </w:pPr>
+      <w:hyperlink r:id="rId13" w:history="1">
+        <w:r>
+          <w:rPr>
+            <w:rStyle w:val="Hyperlink"/>
+          </w:rPr>
+          <w:t>https://hub.docker.com</w:t>
+        </w:r>
+      </w:hyperlink>
+    </w:p>
+    <w:p>
+      <w:pPr>
+        <w:pStyle w:val="ListParagraph"/>
+        <w:numPr>
+          <w:ilvl w:val="0"/>
+          <w:numId w:val="8"/>
+        </w:numPr>
+        <w:ind w:left="720"/>
+      </w:pPr>
+      <w:hyperlink r:id="rId14" w:history="1">
+        <w:r>
+          <w:rPr>
+            <w:rStyle w:val="Hyperlink"/>
+          </w:rPr>
+          <w:t>https://www.nuget.org/packages</w:t>
+        </w:r>
+      </w:hyperlink>
+    </w:p>
+    <w:p>
+      <w:pPr>
+        <w:pStyle w:val="ListParagraph"/>
+        <w:numPr>
+          <w:ilvl w:val="0"/>
+          <w:numId w:val="8"/>
+        </w:numPr>
+        <w:ind w:left="720"/>
+      </w:pPr>
+      <w:hyperlink r:id="rId15" w:history="1">
+        <w:r>
+          <w:rPr>
+            <w:rStyle w:val="Hyperlink"/>
+          </w:rPr>
+          <w:t>https://docs.portainer.io/v/ce-2.11/start/intro</w:t>
+        </w:r>
+      </w:hyperlink>
+      <w:r>
+        <w:t xml:space="preserve"> (admin/admin@123)</w:t>
+      </w:r>
+    </w:p>
+    <w:p>
+      <w:pPr>
+        <w:pStyle w:val="ListParagraph"/>
+        <w:numPr>
+          <w:ilvl w:val="0"/>
+          <w:numId w:val="8"/>
+        </w:numPr>
+      </w:pPr>
+    </w:p>
+    <w:p>
+      <w:pPr>
+        <w:pStyle w:val="ListParagraph"/>
+        <w:rPr>
+          <w:b/>
+        </w:rPr>
       </w:pPr>
     </w:p>
     <w:sectPr>
@@ -2742,6 +2950,119 @@
     </w:lvl>
   </w:abstractNum>
   <w:abstractNum w:abstractNumId="1" w15:restartNumberingAfterBreak="0">
+    <w:nsid w:val="40B63FE8"/>
+    <w:multiLevelType w:val="hybridMultilevel"/>
+    <w:tmpl w:val="EB4C415A"/>
+    <w:lvl w:ilvl="0" w:tplc="40090001">
+      <w:start w:val="1"/>
+      <w:numFmt w:val="bullet"/>
+      <w:lvlText w:val=""/>
+      <w:lvlJc w:val="left"/>
+      <w:pPr>
+        <w:ind w:left="1440" w:hanging="360"/>
+      </w:pPr>
+      <w:rPr>
+        <w:rFonts w:ascii="Symbol" w:hAnsi="Symbol" w:hint="default"/>
+      </w:rPr>
+    </w:lvl>
+    <w:lvl w:ilvl="1" w:tplc="40090003" w:tentative="1">
+      <w:start w:val="1"/>
+      <w:numFmt w:val="bullet"/>
+      <w:lvlText w:val="o"/>
+      <w:lvlJc w:val="left"/>
+      <w:pPr>
+        <w:ind w:left="2160" w:hanging="360"/>
+      </w:pPr>
+      <w:rPr>
+        <w:rFonts w:ascii="Courier New" w:hAnsi="Courier New" w:cs="Courier New" w:hint="default"/>
+      </w:rPr>
+    </w:lvl>
+    <w:lvl w:ilvl="2" w:tplc="40090005" w:tentative="1">
+      <w:start w:val="1"/>
+      <w:numFmt w:val="bullet"/>
+      <w:lvlText w:val=""/>
+      <w:lvlJc w:val="left"/>
+      <w:pPr>
+        <w:ind w:left="2880" w:hanging="360"/>
+      </w:pPr>
+      <w:rPr>
+        <w:rFonts w:ascii="Wingdings" w:hAnsi="Wingdings" w:hint="default"/>
+      </w:rPr>
+    </w:lvl>
+    <w:lvl w:ilvl="3" w:tplc="40090001" w:tentative="1">
+      <w:start w:val="1"/>
+      <w:numFmt w:val="bullet"/>
+      <w:lvlText w:val=""/>
+      <w:lvlJc w:val="left"/>
+      <w:pPr>
+        <w:ind w:left="3600" w:hanging="360"/>
+      </w:pPr>
+      <w:rPr>
+        <w:rFonts w:ascii="Symbol" w:hAnsi="Symbol" w:hint="default"/>
+      </w:rPr>
+    </w:lvl>
+    <w:lvl w:ilvl="4" w:tplc="40090003" w:tentative="1">
+      <w:start w:val="1"/>
+      <w:numFmt w:val="bullet"/>
+      <w:lvlText w:val="o"/>
+      <w:lvlJc w:val="left"/>
+      <w:pPr>
+        <w:ind w:left="4320" w:hanging="360"/>
+      </w:pPr>
+      <w:rPr>
+        <w:rFonts w:ascii="Courier New" w:hAnsi="Courier New" w:cs="Courier New" w:hint="default"/>
+      </w:rPr>
+    </w:lvl>
+    <w:lvl w:ilvl="5" w:tplc="40090005" w:tentative="1">
+      <w:start w:val="1"/>
+      <w:numFmt w:val="bullet"/>
+      <w:lvlText w:val=""/>
+      <w:lvlJc w:val="left"/>
+      <w:pPr>
+        <w:ind w:left="5040" w:hanging="360"/>
+      </w:pPr>
+      <w:rPr>
+        <w:rFonts w:ascii="Wingdings" w:hAnsi="Wingdings" w:hint="default"/>
+      </w:rPr>
+    </w:lvl>
+    <w:lvl w:ilvl="6" w:tplc="40090001" w:tentative="1">
+      <w:start w:val="1"/>
+      <w:numFmt w:val="bullet"/>
+      <w:lvlText w:val=""/>
+      <w:lvlJc w:val="left"/>
+      <w:pPr>
+        <w:ind w:left="5760" w:hanging="360"/>
+      </w:pPr>
+      <w:rPr>
+        <w:rFonts w:ascii="Symbol" w:hAnsi="Symbol" w:hint="default"/>
+      </w:rPr>
+    </w:lvl>
+    <w:lvl w:ilvl="7" w:tplc="40090003" w:tentative="1">
+      <w:start w:val="1"/>
+      <w:numFmt w:val="bullet"/>
+      <w:lvlText w:val="o"/>
+      <w:lvlJc w:val="left"/>
+      <w:pPr>
+        <w:ind w:left="6480" w:hanging="360"/>
+      </w:pPr>
+      <w:rPr>
+        <w:rFonts w:ascii="Courier New" w:hAnsi="Courier New" w:cs="Courier New" w:hint="default"/>
+      </w:rPr>
+    </w:lvl>
+    <w:lvl w:ilvl="8" w:tplc="40090005" w:tentative="1">
+      <w:start w:val="1"/>
+      <w:numFmt w:val="bullet"/>
+      <w:lvlText w:val=""/>
+      <w:lvlJc w:val="left"/>
+      <w:pPr>
+        <w:ind w:left="7200" w:hanging="360"/>
+      </w:pPr>
+      <w:rPr>
+        <w:rFonts w:ascii="Wingdings" w:hAnsi="Wingdings" w:hint="default"/>
+      </w:rPr>
+    </w:lvl>
+  </w:abstractNum>
+  <w:abstractNum w:abstractNumId="2" w15:restartNumberingAfterBreak="0">
     <w:nsid w:val="44A232A4"/>
     <w:multiLevelType w:val="hybridMultilevel"/>
     <w:tmpl w:val="1AFC800A"/>
@@ -2854,7 +3175,7 @@
       </w:rPr>
     </w:lvl>
   </w:abstractNum>
-  <w:abstractNum w:abstractNumId="2" w15:restartNumberingAfterBreak="0">
+  <w:abstractNum w:abstractNumId="3" w15:restartNumberingAfterBreak="0">
     <w:nsid w:val="51DC33CC"/>
     <w:multiLevelType w:val="hybridMultilevel"/>
     <w:tmpl w:val="A68A703E"/>
@@ -2967,7 +3288,7 @@
       </w:rPr>
     </w:lvl>
   </w:abstractNum>
-  <w:abstractNum w:abstractNumId="3" w15:restartNumberingAfterBreak="0">
+  <w:abstractNum w:abstractNumId="4" w15:restartNumberingAfterBreak="0">
     <w:nsid w:val="5D2526C8"/>
     <w:multiLevelType w:val="hybridMultilevel"/>
     <w:tmpl w:val="F53EF504"/>
@@ -3080,7 +3401,7 @@
       </w:rPr>
     </w:lvl>
   </w:abstractNum>
-  <w:abstractNum w:abstractNumId="4" w15:restartNumberingAfterBreak="0">
+  <w:abstractNum w:abstractNumId="5" w15:restartNumberingAfterBreak="0">
     <w:nsid w:val="64A13325"/>
     <w:multiLevelType w:val="hybridMultilevel"/>
     <w:tmpl w:val="7FD6DAF4"/>
@@ -3193,7 +3514,7 @@
       </w:rPr>
     </w:lvl>
   </w:abstractNum>
-  <w:abstractNum w:abstractNumId="5" w15:restartNumberingAfterBreak="0">
+  <w:abstractNum w:abstractNumId="6" w15:restartNumberingAfterBreak="0">
     <w:nsid w:val="77C35702"/>
     <w:multiLevelType w:val="hybridMultilevel"/>
     <w:tmpl w:val="7A1AAA3C"/>
@@ -3306,7 +3627,7 @@
       </w:rPr>
     </w:lvl>
   </w:abstractNum>
-  <w:abstractNum w:abstractNumId="6" w15:restartNumberingAfterBreak="0">
+  <w:abstractNum w:abstractNumId="7" w15:restartNumberingAfterBreak="0">
     <w:nsid w:val="7FA77416"/>
     <w:multiLevelType w:val="hybridMultilevel"/>
     <w:tmpl w:val="7294FCE8"/>
@@ -3423,22 +3744,25 @@
     <w:abstractNumId w:val="0"/>
   </w:num>
   <w:num w:numId="2">
+    <w:abstractNumId w:val="4"/>
+  </w:num>
+  <w:num w:numId="3">
+    <w:abstractNumId w:val="2"/>
+  </w:num>
+  <w:num w:numId="4">
+    <w:abstractNumId w:val="5"/>
+  </w:num>
+  <w:num w:numId="5">
+    <w:abstractNumId w:val="6"/>
+  </w:num>
+  <w:num w:numId="6">
+    <w:abstractNumId w:val="7"/>
+  </w:num>
+  <w:num w:numId="7">
     <w:abstractNumId w:val="3"/>
   </w:num>
-  <w:num w:numId="3">
+  <w:num w:numId="8">
     <w:abstractNumId w:val="1"/>
-  </w:num>
-  <w:num w:numId="4">
-    <w:abstractNumId w:val="4"/>
-  </w:num>
-  <w:num w:numId="5">
-    <w:abstractNumId w:val="5"/>
-  </w:num>
-  <w:num w:numId="6">
-    <w:abstractNumId w:val="6"/>
-  </w:num>
-  <w:num w:numId="7">
-    <w:abstractNumId w:val="2"/>
   </w:num>
 </w:numbering>
 </file>
@@ -3840,6 +4164,7 @@
   <w:style w:type="character" w:default="1" w:styleId="DefaultParagraphFont">
     <w:name w:val="Default Paragraph Font"/>
     <w:uiPriority w:val="1"/>
+    <w:semiHidden/>
     <w:unhideWhenUsed/>
   </w:style>
   <w:style w:type="table" w:default="1" w:styleId="TableNormal">

</xml_diff>

<commit_message>
Discount.API & docker compose changes
</commit_message>
<xml_diff>
--- a/Aspnetcore-Microservices Step By Step.docx
+++ b/Aspnetcore-Microservices Step By Step.docx
@@ -134,7 +134,13 @@
       </w:r>
       <w:proofErr w:type="spellStart"/>
       <w:r>
-        <w:t>aspnetcore-microservices</w:t>
+        <w:t>aspnetcore</w:t>
+      </w:r>
+      <w:r>
+        <w:t>-</w:t>
+      </w:r>
+      <w:r>
+        <w:t>microservices</w:t>
       </w:r>
       <w:proofErr w:type="spellEnd"/>
       <w:r>
@@ -169,7 +175,21 @@
             <w:rStyle w:val="Hyperlink"/>
             <w:lang w:val="en-GB"/>
           </w:rPr>
-          <w:t>https://github.com/yogesh-narkhede</w:t>
+          <w:t>https://github.com/yogesh</w:t>
+        </w:r>
+        <w:r>
+          <w:rPr>
+            <w:rStyle w:val="Hyperlink"/>
+            <w:lang w:val="en-GB"/>
+          </w:rPr>
+          <w:t>-</w:t>
+        </w:r>
+        <w:r>
+          <w:rPr>
+            <w:rStyle w:val="Hyperlink"/>
+            <w:lang w:val="en-GB"/>
+          </w:rPr>
+          <w:t>narkhede</w:t>
         </w:r>
       </w:hyperlink>
       <w:r>
@@ -212,7 +232,19 @@
         <w:rPr>
           <w:b/>
         </w:rPr>
-        <w:t>aspnetcore-microservices</w:t>
+        <w:t>aspnetcore</w:t>
+      </w:r>
+      <w:r>
+        <w:rPr>
+          <w:b/>
+        </w:rPr>
+        <w:t>-</w:t>
+      </w:r>
+      <w:r>
+        <w:rPr>
+          <w:b/>
+        </w:rPr>
+        <w:t>microservices</w:t>
       </w:r>
       <w:proofErr w:type="spellEnd"/>
       <w:r>
@@ -567,7 +599,13 @@
         <w:t>--</w:t>
       </w:r>
       <w:r>
-        <w:t>name shopping-mongo mongo</w:t>
+        <w:t>name shopping</w:t>
+      </w:r>
+      <w:r>
+        <w:t>-</w:t>
+      </w:r>
+      <w:r>
+        <w:t>mongo mongo</w:t>
       </w:r>
     </w:p>
     <w:p>
@@ -587,7 +625,13 @@
       </w:r>
       <w:proofErr w:type="spellEnd"/>
       <w:r>
-        <w:t xml:space="preserve"> logs –f shopping-mongo</w:t>
+        <w:t xml:space="preserve"> logs –f shopping</w:t>
+      </w:r>
+      <w:r>
+        <w:t>-</w:t>
+      </w:r>
+      <w:r>
+        <w:t>mongo</w:t>
       </w:r>
     </w:p>
     <w:p>
@@ -607,10 +651,19 @@
       </w:r>
       <w:proofErr w:type="spellEnd"/>
       <w:r>
-        <w:t xml:space="preserve"> exec -</w:t>
-      </w:r>
-      <w:r>
-        <w:t>it shopping-mongo /bin/bash</w:t>
+        <w:t xml:space="preserve"> exec </w:t>
+      </w:r>
+      <w:r>
+        <w:t>-</w:t>
+      </w:r>
+      <w:r>
+        <w:t>it shopping</w:t>
+      </w:r>
+      <w:r>
+        <w:t>-</w:t>
+      </w:r>
+      <w:r>
+        <w:t>mongo /bin/bash</w:t>
       </w:r>
     </w:p>
     <w:p>
@@ -865,7 +918,13 @@
         <w:t xml:space="preserve">Open package manager and execute command: </w:t>
       </w:r>
       <w:r>
-        <w:t xml:space="preserve">Install-Package </w:t>
+        <w:t>Install</w:t>
+      </w:r>
+      <w:r>
+        <w:t>-</w:t>
+      </w:r>
+      <w:r>
+        <w:t xml:space="preserve">Package </w:t>
       </w:r>
       <w:proofErr w:type="spellStart"/>
       <w:r>
@@ -885,7 +944,16 @@
         </w:numPr>
       </w:pPr>
       <w:r>
-        <w:t>Update-Package -</w:t>
+        <w:t>Update</w:t>
+      </w:r>
+      <w:r>
+        <w:t>-</w:t>
+      </w:r>
+      <w:r>
+        <w:t xml:space="preserve">Package </w:t>
+      </w:r>
+      <w:r>
+        <w:t>-</w:t>
       </w:r>
       <w:proofErr w:type="spellStart"/>
       <w:r>
@@ -1050,7 +1118,10 @@
       </w:r>
       <w:proofErr w:type="spellEnd"/>
       <w:r>
-        <w:t>-compose</w:t>
+        <w:t>-</w:t>
+      </w:r>
+      <w:r>
+        <w:t>compose</w:t>
       </w:r>
     </w:p>
     <w:p>
@@ -1115,10 +1186,7 @@
       </w:r>
       <w:proofErr w:type="spellStart"/>
       <w:r>
-        <w:t>catalog</w:t>
-      </w:r>
-      <w:r>
-        <w:t>db</w:t>
+        <w:t>catalogdb</w:t>
       </w:r>
       <w:proofErr w:type="spellEnd"/>
       <w:r>
@@ -1126,10 +1194,7 @@
       </w:r>
       <w:proofErr w:type="spellStart"/>
       <w:r>
-        <w:t>catalog</w:t>
-      </w:r>
-      <w:r>
-        <w:t>.api</w:t>
+        <w:t>catalog.api</w:t>
       </w:r>
       <w:proofErr w:type="spellEnd"/>
       <w:r>
@@ -1137,7 +1202,13 @@
       </w:r>
       <w:proofErr w:type="spellStart"/>
       <w:r>
-        <w:t>docker-compose.yml</w:t>
+        <w:t>docker</w:t>
+      </w:r>
+      <w:r>
+        <w:t>-</w:t>
+      </w:r>
+      <w:r>
+        <w:t>compose.yml</w:t>
       </w:r>
       <w:proofErr w:type="spellEnd"/>
       <w:r>
@@ -1145,7 +1216,13 @@
       </w:r>
       <w:proofErr w:type="spellStart"/>
       <w:r>
-        <w:t>docker-compose.override.yml</w:t>
+        <w:t>docker</w:t>
+      </w:r>
+      <w:r>
+        <w:t>-</w:t>
+      </w:r>
+      <w:r>
+        <w:t>compose.override.yml</w:t>
       </w:r>
       <w:proofErr w:type="spellEnd"/>
     </w:p>
@@ -1180,7 +1257,13 @@
         <w:rPr>
           <w:b/>
         </w:rPr>
-        <w:t>-compose:</w:t>
+        <w:t>-</w:t>
+      </w:r>
+      <w:r>
+        <w:rPr>
+          <w:b/>
+        </w:rPr>
+        <w:t>compose:</w:t>
       </w:r>
     </w:p>
     <w:p>
@@ -1195,26 +1278,50 @@
       </w:r>
       <w:proofErr w:type="gramEnd"/>
       <w:r>
-        <w:t>compose -f .\</w:t>
-      </w:r>
-      <w:proofErr w:type="spellStart"/>
-      <w:r>
-        <w:t>docker-compose.yml</w:t>
-      </w:r>
-      <w:proofErr w:type="spellEnd"/>
-      <w:r>
-        <w:t xml:space="preserve"> -f .\</w:t>
-      </w:r>
-      <w:proofErr w:type="spellStart"/>
-      <w:r>
-        <w:t>docker-compose.override.yml</w:t>
+        <w:t xml:space="preserve">compose </w:t>
+      </w:r>
+      <w:r>
+        <w:t>-</w:t>
+      </w:r>
+      <w:r>
+        <w:t>f .\</w:t>
+      </w:r>
+      <w:proofErr w:type="spellStart"/>
+      <w:r>
+        <w:t>docker</w:t>
+      </w:r>
+      <w:r>
+        <w:t>-</w:t>
+      </w:r>
+      <w:r>
+        <w:t>compose.yml</w:t>
+      </w:r>
+      <w:proofErr w:type="spellEnd"/>
+      <w:r>
+        <w:t xml:space="preserve"> </w:t>
+      </w:r>
+      <w:r>
+        <w:t>-</w:t>
+      </w:r>
+      <w:r>
+        <w:t>f .\</w:t>
+      </w:r>
+      <w:proofErr w:type="spellStart"/>
+      <w:r>
+        <w:t>docker</w:t>
+      </w:r>
+      <w:r>
+        <w:t>-</w:t>
+      </w:r>
+      <w:r>
+        <w:t>compose.override.yml</w:t>
       </w:r>
       <w:proofErr w:type="spellEnd"/>
       <w:r>
         <w:t xml:space="preserve"> up </w:t>
       </w:r>
       <w:r>
-        <w:t>–</w:t>
+        <w:t>-</w:t>
       </w:r>
       <w:r>
         <w:t>d</w:t>
@@ -1245,7 +1352,13 @@
         <w:rPr>
           <w:b/>
         </w:rPr>
-        <w:t>-compose:</w:t>
+        <w:t>-</w:t>
+      </w:r>
+      <w:r>
+        <w:rPr>
+          <w:b/>
+        </w:rPr>
+        <w:t>compose:</w:t>
       </w:r>
     </w:p>
     <w:p>
@@ -1260,25 +1373,49 @@
       </w:r>
       <w:proofErr w:type="gramEnd"/>
       <w:r>
-        <w:t>compose -f .\</w:t>
-      </w:r>
-      <w:proofErr w:type="spellStart"/>
-      <w:r>
-        <w:t>docker-compose.yml</w:t>
-      </w:r>
-      <w:proofErr w:type="spellEnd"/>
-      <w:r>
-        <w:t xml:space="preserve"> -f .\</w:t>
-      </w:r>
-      <w:proofErr w:type="spellStart"/>
-      <w:r>
-        <w:t>docker-compose.override.yml</w:t>
+        <w:t xml:space="preserve">compose </w:t>
+      </w:r>
+      <w:r>
+        <w:t>-</w:t>
+      </w:r>
+      <w:r>
+        <w:t>f .\</w:t>
+      </w:r>
+      <w:proofErr w:type="spellStart"/>
+      <w:r>
+        <w:t>docker</w:t>
+      </w:r>
+      <w:r>
+        <w:t>-</w:t>
+      </w:r>
+      <w:r>
+        <w:t>compose.yml</w:t>
       </w:r>
       <w:proofErr w:type="spellEnd"/>
       <w:r>
         <w:t xml:space="preserve"> </w:t>
       </w:r>
       <w:r>
+        <w:t>-</w:t>
+      </w:r>
+      <w:r>
+        <w:t>f .\</w:t>
+      </w:r>
+      <w:proofErr w:type="spellStart"/>
+      <w:r>
+        <w:t>docker</w:t>
+      </w:r>
+      <w:r>
+        <w:t>-</w:t>
+      </w:r>
+      <w:r>
+        <w:t>compose.override.yml</w:t>
+      </w:r>
+      <w:proofErr w:type="spellEnd"/>
+      <w:r>
+        <w:t xml:space="preserve"> </w:t>
+      </w:r>
+      <w:r>
         <w:t>down</w:t>
       </w:r>
     </w:p>
@@ -1367,7 +1504,10 @@
       </w:r>
       <w:proofErr w:type="spellEnd"/>
       <w:r>
-        <w:t xml:space="preserve"> -</w:t>
+        <w:t xml:space="preserve"> </w:t>
+      </w:r>
+      <w:r>
+        <w:t>-</w:t>
       </w:r>
       <w:proofErr w:type="spellStart"/>
       <w:r>
@@ -1419,7 +1559,10 @@
       </w:r>
       <w:proofErr w:type="spellEnd"/>
       <w:r>
-        <w:t xml:space="preserve"> -</w:t>
+        <w:t xml:space="preserve"> </w:t>
+      </w:r>
+      <w:r>
+        <w:t>-</w:t>
       </w:r>
       <w:proofErr w:type="spellStart"/>
       <w:r>
@@ -1471,7 +1614,10 @@
       </w:r>
       <w:proofErr w:type="spellEnd"/>
       <w:r>
-        <w:t xml:space="preserve"> -</w:t>
+        <w:t xml:space="preserve"> </w:t>
+      </w:r>
+      <w:r>
+        <w:t>-</w:t>
       </w:r>
       <w:proofErr w:type="spellStart"/>
       <w:r>
@@ -1821,7 +1967,19 @@
       </w:r>
       <w:proofErr w:type="spellEnd"/>
       <w:r>
-        <w:t xml:space="preserve"> run -d -p 3000:3000 </w:t>
+        <w:t xml:space="preserve"> run </w:t>
+      </w:r>
+      <w:r>
+        <w:t>-</w:t>
+      </w:r>
+      <w:r>
+        <w:t xml:space="preserve">d </w:t>
+      </w:r>
+      <w:r>
+        <w:t>-</w:t>
+      </w:r>
+      <w:r>
+        <w:t xml:space="preserve">p 3000:3000 </w:t>
       </w:r>
       <w:proofErr w:type="spellStart"/>
       <w:r>
@@ -2054,7 +2212,10 @@
       </w:r>
       <w:proofErr w:type="spellEnd"/>
       <w:r>
-        <w:t>-compose and Open in Terminal.</w:t>
+        <w:t>-</w:t>
+      </w:r>
+      <w:r>
+        <w:t>compose and Open in Terminal.</w:t>
       </w:r>
     </w:p>
     <w:p>
@@ -2152,11 +2313,35 @@
       </w:r>
       <w:proofErr w:type="spellEnd"/>
       <w:r>
-        <w:t xml:space="preserve"> run -d -p 6379:6379 --name </w:t>
-      </w:r>
-      <w:proofErr w:type="spellStart"/>
-      <w:r>
-        <w:t>aspnetrun-redis</w:t>
+        <w:t xml:space="preserve"> run </w:t>
+      </w:r>
+      <w:r>
+        <w:t>-</w:t>
+      </w:r>
+      <w:r>
+        <w:t xml:space="preserve">d </w:t>
+      </w:r>
+      <w:r>
+        <w:t>-</w:t>
+      </w:r>
+      <w:r>
+        <w:t xml:space="preserve">p 6379:6379 </w:t>
+      </w:r>
+      <w:r>
+        <w:t>--</w:t>
+      </w:r>
+      <w:r>
+        <w:t xml:space="preserve">name </w:t>
+      </w:r>
+      <w:proofErr w:type="spellStart"/>
+      <w:r>
+        <w:t>aspnetrun</w:t>
+      </w:r>
+      <w:r>
+        <w:t>-</w:t>
+      </w:r>
+      <w:r>
+        <w:t>redis</w:t>
       </w:r>
       <w:proofErr w:type="spellEnd"/>
       <w:r>
@@ -2193,11 +2378,23 @@
       </w:r>
       <w:proofErr w:type="spellEnd"/>
       <w:r>
-        <w:t xml:space="preserve"> exec -it </w:t>
-      </w:r>
-      <w:proofErr w:type="spellStart"/>
-      <w:r>
-        <w:t>aspnetrun-redis</w:t>
+        <w:t xml:space="preserve"> exec </w:t>
+      </w:r>
+      <w:r>
+        <w:t>-</w:t>
+      </w:r>
+      <w:r>
+        <w:t xml:space="preserve">it </w:t>
+      </w:r>
+      <w:proofErr w:type="spellStart"/>
+      <w:r>
+        <w:t>aspnetrun</w:t>
+      </w:r>
+      <w:r>
+        <w:t>-</w:t>
+      </w:r>
+      <w:r>
+        <w:t>redis</w:t>
       </w:r>
       <w:proofErr w:type="spellEnd"/>
       <w:r>
@@ -2224,7 +2421,10 @@
       </w:r>
       <w:proofErr w:type="spellEnd"/>
       <w:r>
-        <w:t>-cli</w:t>
+        <w:t>-</w:t>
+      </w:r>
+      <w:r>
+        <w:t>cli</w:t>
       </w:r>
     </w:p>
     <w:p>
@@ -2353,27 +2553,1395 @@
         <w:t xml:space="preserve">Open package manager and execute command: </w:t>
       </w:r>
       <w:r>
+        <w:t>Install</w:t>
+      </w:r>
+      <w:r>
+        <w:t>-</w:t>
+      </w:r>
+      <w:r>
+        <w:t xml:space="preserve">Package </w:t>
+      </w:r>
+      <w:proofErr w:type="spellStart"/>
+      <w:r>
+        <w:t>Microsoft.Extens</w:t>
+      </w:r>
+      <w:r>
+        <w:t>ions.Caching.StackExchangeRedis</w:t>
+      </w:r>
+      <w:proofErr w:type="spellEnd"/>
+    </w:p>
+    <w:p>
+      <w:pPr>
+        <w:pStyle w:val="ListParagraph"/>
+        <w:numPr>
+          <w:ilvl w:val="0"/>
+          <w:numId w:val="4"/>
+        </w:numPr>
+      </w:pPr>
+      <w:r>
+        <w:t>Update</w:t>
+      </w:r>
+      <w:r>
+        <w:t>-</w:t>
+      </w:r>
+      <w:r>
+        <w:t xml:space="preserve">Package </w:t>
+      </w:r>
+      <w:r>
+        <w:t>-</w:t>
+      </w:r>
+      <w:proofErr w:type="spellStart"/>
+      <w:r>
+        <w:t>ProjectName</w:t>
+      </w:r>
+      <w:proofErr w:type="spellEnd"/>
+      <w:r>
+        <w:t xml:space="preserve"> </w:t>
+      </w:r>
+      <w:proofErr w:type="spellStart"/>
+      <w:r>
+        <w:t>Basket</w:t>
+      </w:r>
+      <w:r>
+        <w:t>.API</w:t>
+      </w:r>
+      <w:proofErr w:type="spellEnd"/>
+    </w:p>
+    <w:p>
+      <w:pPr>
+        <w:rPr>
+          <w:b/>
+        </w:rPr>
+      </w:pPr>
+    </w:p>
+    <w:p>
+      <w:pPr>
+        <w:rPr>
+          <w:b/>
+        </w:rPr>
+      </w:pPr>
+      <w:r>
+        <w:rPr>
+          <w:b/>
+        </w:rPr>
+        <w:t>Implementation:</w:t>
+      </w:r>
+    </w:p>
+    <w:p>
+      <w:pPr>
+        <w:pStyle w:val="ListParagraph"/>
+        <w:numPr>
+          <w:ilvl w:val="0"/>
+          <w:numId w:val="5"/>
+        </w:numPr>
+      </w:pPr>
+      <w:r>
+        <w:t xml:space="preserve">Created Entities folder and </w:t>
+      </w:r>
+      <w:proofErr w:type="spellStart"/>
+      <w:r>
+        <w:t>ShoppingCart</w:t>
+      </w:r>
+      <w:proofErr w:type="spellEnd"/>
+      <w:r>
+        <w:t xml:space="preserve"> and </w:t>
+      </w:r>
+      <w:proofErr w:type="spellStart"/>
+      <w:r>
+        <w:t>ShoppingCartItem</w:t>
+      </w:r>
+      <w:proofErr w:type="spellEnd"/>
+      <w:r>
+        <w:t xml:space="preserve"> class</w:t>
+      </w:r>
+      <w:r>
+        <w:t>es</w:t>
+      </w:r>
+      <w:r>
+        <w:t xml:space="preserve"> with all fields.</w:t>
+      </w:r>
+    </w:p>
+    <w:p>
+      <w:pPr>
+        <w:pStyle w:val="ListParagraph"/>
+        <w:numPr>
+          <w:ilvl w:val="0"/>
+          <w:numId w:val="5"/>
+        </w:numPr>
+      </w:pPr>
+      <w:r>
+        <w:t xml:space="preserve">Created Repositories folder and </w:t>
+      </w:r>
+      <w:proofErr w:type="spellStart"/>
+      <w:r>
+        <w:t>Basket</w:t>
+      </w:r>
+      <w:r>
+        <w:t>Repository</w:t>
+      </w:r>
+      <w:proofErr w:type="spellEnd"/>
+      <w:r>
+        <w:t xml:space="preserve"> interface and class with implementation.</w:t>
+      </w:r>
+    </w:p>
+    <w:p>
+      <w:pPr>
+        <w:pStyle w:val="ListParagraph"/>
+        <w:numPr>
+          <w:ilvl w:val="0"/>
+          <w:numId w:val="5"/>
+        </w:numPr>
+        <w:rPr>
+          <w:b/>
+        </w:rPr>
+      </w:pPr>
+      <w:r>
+        <w:t xml:space="preserve">Created </w:t>
+      </w:r>
+      <w:proofErr w:type="spellStart"/>
+      <w:r>
+        <w:t>Basket</w:t>
+      </w:r>
+      <w:r>
+        <w:t>Controller</w:t>
+      </w:r>
+      <w:proofErr w:type="spellEnd"/>
+      <w:r>
+        <w:t xml:space="preserve"> with CRUD APIs implementation.</w:t>
+      </w:r>
+    </w:p>
+    <w:p>
+      <w:pPr>
+        <w:pStyle w:val="ListParagraph"/>
+        <w:numPr>
+          <w:ilvl w:val="0"/>
+          <w:numId w:val="5"/>
+        </w:numPr>
+        <w:rPr>
+          <w:b/>
+        </w:rPr>
+      </w:pPr>
+      <w:r>
+        <w:t xml:space="preserve">Register </w:t>
+      </w:r>
+      <w:proofErr w:type="spellStart"/>
+      <w:r>
+        <w:t>BasketRepository</w:t>
+      </w:r>
+      <w:proofErr w:type="spellEnd"/>
+      <w:r>
+        <w:t xml:space="preserve"> interface and class in </w:t>
+      </w:r>
+      <w:proofErr w:type="spellStart"/>
+      <w:r>
+        <w:t>startup</w:t>
+      </w:r>
+      <w:proofErr w:type="spellEnd"/>
+      <w:r>
+        <w:t xml:space="preserve"> class.</w:t>
+      </w:r>
+    </w:p>
+    <w:p>
+      <w:pPr>
+        <w:pStyle w:val="ListParagraph"/>
+        <w:numPr>
+          <w:ilvl w:val="0"/>
+          <w:numId w:val="5"/>
+        </w:numPr>
+        <w:rPr>
+          <w:b/>
+        </w:rPr>
+      </w:pPr>
+      <w:r>
+        <w:t xml:space="preserve">Add </w:t>
+      </w:r>
+      <w:proofErr w:type="spellStart"/>
+      <w:r>
+        <w:t>docker</w:t>
+      </w:r>
+      <w:proofErr w:type="spellEnd"/>
+      <w:r>
+        <w:t>-</w:t>
+      </w:r>
+      <w:r>
+        <w:t>compose</w:t>
+      </w:r>
+    </w:p>
+    <w:p>
+      <w:pPr>
+        <w:pStyle w:val="ListParagraph"/>
+        <w:numPr>
+          <w:ilvl w:val="1"/>
+          <w:numId w:val="5"/>
+        </w:numPr>
+        <w:rPr>
+          <w:b/>
+        </w:rPr>
+      </w:pPr>
+      <w:r>
+        <w:t>Right click on project and Add “Container Orchestrator Support”.</w:t>
+      </w:r>
+    </w:p>
+    <w:p>
+      <w:pPr>
+        <w:pStyle w:val="ListParagraph"/>
+        <w:numPr>
+          <w:ilvl w:val="1"/>
+          <w:numId w:val="5"/>
+        </w:numPr>
+        <w:rPr>
+          <w:b/>
+        </w:rPr>
+      </w:pPr>
+      <w:r>
+        <w:t>Select Docker Compose.</w:t>
+      </w:r>
+    </w:p>
+    <w:p>
+      <w:pPr>
+        <w:pStyle w:val="ListParagraph"/>
+        <w:numPr>
+          <w:ilvl w:val="1"/>
+          <w:numId w:val="5"/>
+        </w:numPr>
+        <w:rPr>
+          <w:b/>
+        </w:rPr>
+      </w:pPr>
+      <w:r>
+        <w:t>Select Operating System as Linux</w:t>
+      </w:r>
+    </w:p>
+    <w:p>
+      <w:pPr>
+        <w:pStyle w:val="ListParagraph"/>
+        <w:numPr>
+          <w:ilvl w:val="1"/>
+          <w:numId w:val="5"/>
+        </w:numPr>
+        <w:rPr>
+          <w:b/>
+        </w:rPr>
+      </w:pPr>
+      <w:r>
+        <w:t>Added</w:t>
+      </w:r>
+      <w:r>
+        <w:t>/updated</w:t>
+      </w:r>
+      <w:r>
+        <w:t xml:space="preserve"> </w:t>
+      </w:r>
+      <w:proofErr w:type="spellStart"/>
+      <w:r>
+        <w:t>basketdb</w:t>
+      </w:r>
+      <w:proofErr w:type="spellEnd"/>
+      <w:r>
+        <w:t xml:space="preserve"> </w:t>
+      </w:r>
+      <w:r>
+        <w:t xml:space="preserve">&amp; </w:t>
+      </w:r>
+      <w:proofErr w:type="spellStart"/>
+      <w:r>
+        <w:t>basket.api</w:t>
+      </w:r>
+      <w:proofErr w:type="spellEnd"/>
+      <w:r>
+        <w:t xml:space="preserve"> </w:t>
+      </w:r>
+      <w:r>
+        <w:t xml:space="preserve">configuration in </w:t>
+      </w:r>
+      <w:proofErr w:type="spellStart"/>
+      <w:r>
+        <w:t>docker</w:t>
+      </w:r>
+      <w:r>
+        <w:t>-</w:t>
+      </w:r>
+      <w:r>
+        <w:t>compose.yml</w:t>
+      </w:r>
+      <w:proofErr w:type="spellEnd"/>
+      <w:r>
+        <w:t xml:space="preserve"> and </w:t>
+      </w:r>
+      <w:proofErr w:type="spellStart"/>
+      <w:r>
+        <w:t>docker</w:t>
+      </w:r>
+      <w:r>
+        <w:t>-</w:t>
+      </w:r>
+      <w:r>
+        <w:t>compose.override.yml</w:t>
+      </w:r>
+      <w:proofErr w:type="spellEnd"/>
+    </w:p>
+    <w:p>
+      <w:pPr>
+        <w:pStyle w:val="ListParagraph"/>
+        <w:numPr>
+          <w:ilvl w:val="1"/>
+          <w:numId w:val="5"/>
+        </w:numPr>
+        <w:rPr>
+          <w:b/>
+        </w:rPr>
+      </w:pPr>
+      <w:r>
+        <w:t xml:space="preserve">Added </w:t>
+      </w:r>
+      <w:proofErr w:type="spellStart"/>
+      <w:r>
+        <w:t>portainer</w:t>
+      </w:r>
+      <w:proofErr w:type="spellEnd"/>
+      <w:r>
+        <w:t xml:space="preserve"> configuration</w:t>
+      </w:r>
+      <w:r>
+        <w:t xml:space="preserve"> to pull </w:t>
+      </w:r>
+      <w:proofErr w:type="spellStart"/>
+      <w:r>
+        <w:t>portainer</w:t>
+      </w:r>
+      <w:proofErr w:type="spellEnd"/>
+      <w:r>
+        <w:t>/</w:t>
+      </w:r>
+      <w:proofErr w:type="spellStart"/>
+      <w:r>
+        <w:t>portainer</w:t>
+      </w:r>
+      <w:r>
+        <w:t>-</w:t>
+      </w:r>
+      <w:r>
+        <w:t>ce</w:t>
+      </w:r>
+      <w:proofErr w:type="spellEnd"/>
+      <w:r>
+        <w:t xml:space="preserve"> </w:t>
+      </w:r>
+      <w:proofErr w:type="spellStart"/>
+      <w:r>
+        <w:t>docker</w:t>
+      </w:r>
+      <w:proofErr w:type="spellEnd"/>
+      <w:r>
+        <w:t xml:space="preserve"> image</w:t>
+      </w:r>
+      <w:r>
+        <w:t xml:space="preserve"> in </w:t>
+      </w:r>
+      <w:proofErr w:type="spellStart"/>
+      <w:r>
+        <w:t>docker</w:t>
+      </w:r>
+      <w:r>
+        <w:t>-</w:t>
+      </w:r>
+      <w:r>
+        <w:t>compose.yml</w:t>
+      </w:r>
+      <w:proofErr w:type="spellEnd"/>
+      <w:r>
+        <w:t xml:space="preserve"> and </w:t>
+      </w:r>
+      <w:proofErr w:type="spellStart"/>
+      <w:r>
+        <w:t>docker</w:t>
+      </w:r>
+      <w:r>
+        <w:t>-</w:t>
+      </w:r>
+      <w:r>
+        <w:t>compose.override.yml</w:t>
+      </w:r>
+      <w:proofErr w:type="spellEnd"/>
+    </w:p>
+    <w:p>
+      <w:pPr>
+        <w:pStyle w:val="ListParagraph"/>
+        <w:numPr>
+          <w:ilvl w:val="1"/>
+          <w:numId w:val="5"/>
+        </w:numPr>
+        <w:rPr>
+          <w:b/>
+        </w:rPr>
+      </w:pPr>
+      <w:r>
+        <w:t xml:space="preserve">Run command: </w:t>
+      </w:r>
+      <w:proofErr w:type="spellStart"/>
+      <w:r>
+        <w:t>docker</w:t>
+      </w:r>
+      <w:proofErr w:type="spellEnd"/>
+      <w:r>
+        <w:t>-</w:t>
+      </w:r>
+      <w:r>
+        <w:t xml:space="preserve">compose </w:t>
+      </w:r>
+      <w:r>
+        <w:t>-</w:t>
+      </w:r>
+      <w:r>
+        <w:t>f .\</w:t>
+      </w:r>
+      <w:proofErr w:type="spellStart"/>
+      <w:r>
+        <w:t>docker</w:t>
+      </w:r>
+      <w:r>
+        <w:t>-</w:t>
+      </w:r>
+      <w:r>
+        <w:t>compose.yml</w:t>
+      </w:r>
+      <w:proofErr w:type="spellEnd"/>
+      <w:r>
+        <w:t xml:space="preserve"> </w:t>
+      </w:r>
+      <w:r>
+        <w:t>-</w:t>
+      </w:r>
+      <w:r>
+        <w:t>f .\</w:t>
+      </w:r>
+      <w:proofErr w:type="spellStart"/>
+      <w:r>
+        <w:t>docker</w:t>
+      </w:r>
+      <w:r>
+        <w:t>-</w:t>
+      </w:r>
+      <w:r>
+        <w:t>compose.override.yml</w:t>
+      </w:r>
+      <w:proofErr w:type="spellEnd"/>
+      <w:r>
+        <w:t xml:space="preserve"> up </w:t>
+      </w:r>
+      <w:r>
+        <w:t>-</w:t>
+      </w:r>
+      <w:r>
+        <w:t>d</w:t>
+      </w:r>
+    </w:p>
+    <w:p>
+      <w:pPr>
+        <w:pStyle w:val="ListParagraph"/>
+        <w:numPr>
+          <w:ilvl w:val="1"/>
+          <w:numId w:val="5"/>
+        </w:numPr>
+        <w:rPr>
+          <w:b/>
+        </w:rPr>
+      </w:pPr>
+      <w:r>
+        <w:t xml:space="preserve">Access </w:t>
+      </w:r>
+      <w:proofErr w:type="spellStart"/>
+      <w:r>
+        <w:t>portainer</w:t>
+      </w:r>
+      <w:proofErr w:type="spellEnd"/>
+      <w:r>
+        <w:t xml:space="preserve"> using url: </w:t>
+      </w:r>
+      <w:hyperlink r:id="rId12" w:history="1">
+        <w:r>
+          <w:rPr>
+            <w:rStyle w:val="Hyperlink"/>
+          </w:rPr>
+          <w:t>http://localhost:9000</w:t>
+        </w:r>
+      </w:hyperlink>
+    </w:p>
+    <w:p>
+      <w:pPr>
+        <w:pStyle w:val="ListParagraph"/>
+        <w:ind w:left="1440"/>
+        <w:rPr>
+          <w:b/>
+        </w:rPr>
+      </w:pPr>
+    </w:p>
+    <w:p>
+      <w:pPr>
+        <w:rPr>
+          <w:b/>
+          <w:sz w:val="32"/>
+          <w:u w:val="single"/>
+        </w:rPr>
+      </w:pPr>
+      <w:r>
+        <w:rPr>
+          <w:b/>
+          <w:sz w:val="32"/>
+          <w:u w:val="single"/>
+        </w:rPr>
+        <w:lastRenderedPageBreak/>
+        <w:t>Discount</w:t>
+      </w:r>
+      <w:r>
+        <w:rPr>
+          <w:b/>
+          <w:sz w:val="32"/>
+          <w:u w:val="single"/>
+        </w:rPr>
+        <w:t xml:space="preserve"> Service:</w:t>
+      </w:r>
+    </w:p>
+    <w:p>
+      <w:pPr>
+        <w:pStyle w:val="ListParagraph"/>
+        <w:numPr>
+          <w:ilvl w:val="0"/>
+          <w:numId w:val="2"/>
+        </w:numPr>
+        <w:rPr>
+          <w:b/>
+        </w:rPr>
+      </w:pPr>
+      <w:r>
+        <w:t xml:space="preserve">Created folder structure for </w:t>
+      </w:r>
+      <w:proofErr w:type="spellStart"/>
+      <w:r>
+        <w:t>src</w:t>
+      </w:r>
+      <w:proofErr w:type="spellEnd"/>
+      <w:r>
+        <w:t>/Services/</w:t>
+      </w:r>
+      <w:r>
+        <w:t>Discount</w:t>
+      </w:r>
+      <w:r>
+        <w:t>.</w:t>
+      </w:r>
+    </w:p>
+    <w:p>
+      <w:pPr>
+        <w:pStyle w:val="ListParagraph"/>
+        <w:numPr>
+          <w:ilvl w:val="0"/>
+          <w:numId w:val="2"/>
+        </w:numPr>
+        <w:rPr>
+          <w:b/>
+        </w:rPr>
+      </w:pPr>
+      <w:r>
+        <w:t xml:space="preserve">Created new project </w:t>
+      </w:r>
+      <w:proofErr w:type="spellStart"/>
+      <w:r>
+        <w:t>Discount</w:t>
+      </w:r>
+      <w:r>
+        <w:t>.API</w:t>
+      </w:r>
+      <w:proofErr w:type="spellEnd"/>
+      <w:r>
+        <w:t xml:space="preserve"> under </w:t>
+      </w:r>
+      <w:proofErr w:type="spellStart"/>
+      <w:r>
+        <w:t>src</w:t>
+      </w:r>
+      <w:proofErr w:type="spellEnd"/>
+      <w:r>
+        <w:t>/Services/</w:t>
+      </w:r>
+      <w:r>
+        <w:t>Discount</w:t>
+      </w:r>
+      <w:r>
+        <w:t>.</w:t>
+      </w:r>
+    </w:p>
+    <w:p>
+      <w:pPr>
+        <w:rPr>
+          <w:b/>
+          <w:sz w:val="32"/>
+          <w:u w:val="single"/>
+        </w:rPr>
+      </w:pPr>
+      <w:r>
+        <w:t xml:space="preserve">Created </w:t>
+      </w:r>
+      <w:proofErr w:type="spellStart"/>
+      <w:r>
+        <w:t>Discount</w:t>
+      </w:r>
+      <w:r>
+        <w:t>.API</w:t>
+      </w:r>
+      <w:proofErr w:type="spellEnd"/>
+      <w:r>
+        <w:t xml:space="preserve"> profile under Properties =&gt; Debug with URL: </w:t>
+      </w:r>
+      <w:hyperlink r:id="rId13" w:history="1">
+        <w:r>
+          <w:rPr>
+            <w:rStyle w:val="Hyperlink"/>
+          </w:rPr>
+          <w:t>http://localhost:500</w:t>
+        </w:r>
+        <w:r>
+          <w:rPr>
+            <w:rStyle w:val="Hyperlink"/>
+          </w:rPr>
+          <w:t>2</w:t>
+        </w:r>
+      </w:hyperlink>
+    </w:p>
+    <w:p>
+      <w:pPr>
+        <w:rPr>
+          <w:b/>
+          <w:sz w:val="32"/>
+          <w:u w:val="single"/>
+        </w:rPr>
+      </w:pPr>
+    </w:p>
+    <w:p>
+      <w:pPr>
+        <w:rPr>
+          <w:b/>
+        </w:rPr>
+      </w:pPr>
+      <w:r>
+        <w:rPr>
+          <w:b/>
+        </w:rPr>
+        <w:t>PostgreSQL</w:t>
+      </w:r>
+      <w:r>
+        <w:rPr>
+          <w:b/>
+        </w:rPr>
+        <w:t xml:space="preserve"> Database:</w:t>
+      </w:r>
+    </w:p>
+    <w:p>
+      <w:pPr>
+        <w:pStyle w:val="ListParagraph"/>
+        <w:numPr>
+          <w:ilvl w:val="0"/>
+          <w:numId w:val="3"/>
+        </w:numPr>
+        <w:rPr>
+          <w:b/>
+        </w:rPr>
+      </w:pPr>
+      <w:r>
+        <w:t xml:space="preserve">Right clicked on </w:t>
+      </w:r>
+      <w:proofErr w:type="spellStart"/>
+      <w:r>
+        <w:t>docker</w:t>
+      </w:r>
+      <w:proofErr w:type="spellEnd"/>
+      <w:r>
+        <w:t>-</w:t>
+      </w:r>
+      <w:r>
+        <w:t>compose and Open in Terminal.</w:t>
+      </w:r>
+    </w:p>
+    <w:p>
+      <w:pPr>
+        <w:pStyle w:val="ListParagraph"/>
+        <w:numPr>
+          <w:ilvl w:val="0"/>
+          <w:numId w:val="3"/>
+        </w:numPr>
+        <w:rPr>
+          <w:b/>
+        </w:rPr>
+      </w:pPr>
+      <w:r>
+        <w:t xml:space="preserve">Go to hub.docker.com and searched for </w:t>
+      </w:r>
+      <w:proofErr w:type="spellStart"/>
+      <w:r>
+        <w:t>postgres</w:t>
+      </w:r>
+      <w:proofErr w:type="spellEnd"/>
+      <w:r>
+        <w:t xml:space="preserve"> to get </w:t>
+      </w:r>
+      <w:proofErr w:type="spellStart"/>
+      <w:r>
+        <w:t>postgres</w:t>
+      </w:r>
+      <w:proofErr w:type="spellEnd"/>
+      <w:r>
+        <w:t xml:space="preserve"> pull image command</w:t>
+      </w:r>
+    </w:p>
+    <w:p>
+      <w:pPr>
+        <w:pStyle w:val="ListParagraph"/>
+        <w:numPr>
+          <w:ilvl w:val="0"/>
+          <w:numId w:val="3"/>
+        </w:numPr>
+        <w:rPr>
+          <w:b/>
+        </w:rPr>
+      </w:pPr>
+      <w:r>
+        <w:t xml:space="preserve">Run Command: </w:t>
+      </w:r>
+      <w:proofErr w:type="spellStart"/>
+      <w:r>
+        <w:t>docker</w:t>
+      </w:r>
+      <w:proofErr w:type="spellEnd"/>
+      <w:r>
+        <w:t xml:space="preserve"> pull </w:t>
+      </w:r>
+      <w:proofErr w:type="spellStart"/>
+      <w:r>
+        <w:t>postgres</w:t>
+      </w:r>
+      <w:proofErr w:type="spellEnd"/>
+    </w:p>
+    <w:p>
+      <w:pPr>
+        <w:pStyle w:val="ListParagraph"/>
+        <w:numPr>
+          <w:ilvl w:val="0"/>
+          <w:numId w:val="3"/>
+        </w:numPr>
+        <w:rPr>
+          <w:b/>
+        </w:rPr>
+      </w:pPr>
+      <w:r>
+        <w:t>Added</w:t>
+      </w:r>
+      <w:r>
+        <w:t xml:space="preserve"> </w:t>
+      </w:r>
+      <w:proofErr w:type="spellStart"/>
+      <w:r>
+        <w:t>discountdb</w:t>
+      </w:r>
+      <w:proofErr w:type="spellEnd"/>
+      <w:r>
+        <w:t xml:space="preserve"> </w:t>
+      </w:r>
+      <w:r>
+        <w:t xml:space="preserve">configuration in </w:t>
+      </w:r>
+      <w:proofErr w:type="spellStart"/>
+      <w:r>
+        <w:t>docker</w:t>
+      </w:r>
+      <w:r>
+        <w:t>-</w:t>
+      </w:r>
+      <w:r>
+        <w:t>compose.yml</w:t>
+      </w:r>
+      <w:proofErr w:type="spellEnd"/>
+      <w:r>
+        <w:t xml:space="preserve"> and </w:t>
+      </w:r>
+      <w:proofErr w:type="spellStart"/>
+      <w:r>
+        <w:t>docker</w:t>
+      </w:r>
+      <w:r>
+        <w:t>-</w:t>
+      </w:r>
+      <w:r>
+        <w:t>compose.override.yml</w:t>
+      </w:r>
+      <w:proofErr w:type="spellEnd"/>
+    </w:p>
+    <w:p>
+      <w:pPr>
+        <w:pStyle w:val="ListParagraph"/>
+        <w:numPr>
+          <w:ilvl w:val="0"/>
+          <w:numId w:val="3"/>
+        </w:numPr>
+        <w:rPr>
+          <w:b/>
+        </w:rPr>
+      </w:pPr>
+      <w:r>
+        <w:t xml:space="preserve">Added </w:t>
+      </w:r>
+      <w:proofErr w:type="spellStart"/>
+      <w:r>
+        <w:t>pgadmin</w:t>
+      </w:r>
+      <w:proofErr w:type="spellEnd"/>
+      <w:r>
+        <w:t xml:space="preserve"> configuration in </w:t>
+      </w:r>
+      <w:proofErr w:type="spellStart"/>
+      <w:r>
+        <w:t>docker</w:t>
+      </w:r>
+      <w:r>
+        <w:t>-</w:t>
+      </w:r>
+      <w:r>
+        <w:t>compose.yml</w:t>
+      </w:r>
+      <w:proofErr w:type="spellEnd"/>
+      <w:r>
+        <w:t xml:space="preserve"> and </w:t>
+      </w:r>
+      <w:proofErr w:type="spellStart"/>
+      <w:r>
+        <w:t>docker</w:t>
+      </w:r>
+      <w:r>
+        <w:t>-</w:t>
+      </w:r>
+      <w:r>
+        <w:t>compose.override.yml</w:t>
+      </w:r>
+      <w:proofErr w:type="spellEnd"/>
+    </w:p>
+    <w:p>
+      <w:pPr>
+        <w:pStyle w:val="ListParagraph"/>
+        <w:numPr>
+          <w:ilvl w:val="0"/>
+          <w:numId w:val="3"/>
+        </w:numPr>
+        <w:rPr>
+          <w:b/>
+        </w:rPr>
+      </w:pPr>
+      <w:r>
+        <w:t xml:space="preserve">Run command: </w:t>
+      </w:r>
+      <w:proofErr w:type="spellStart"/>
+      <w:r>
+        <w:t>docker</w:t>
+      </w:r>
+      <w:proofErr w:type="spellEnd"/>
+      <w:r>
+        <w:t>-</w:t>
+      </w:r>
+      <w:r>
+        <w:t xml:space="preserve">compose </w:t>
+      </w:r>
+      <w:r>
+        <w:t>-</w:t>
+      </w:r>
+      <w:r>
+        <w:t>f .\</w:t>
+      </w:r>
+      <w:proofErr w:type="spellStart"/>
+      <w:r>
+        <w:t>docker</w:t>
+      </w:r>
+      <w:r>
+        <w:t>-</w:t>
+      </w:r>
+      <w:r>
+        <w:t>compose.yml</w:t>
+      </w:r>
+      <w:proofErr w:type="spellEnd"/>
+      <w:r>
+        <w:t xml:space="preserve"> </w:t>
+      </w:r>
+      <w:r>
+        <w:t>-</w:t>
+      </w:r>
+      <w:r>
+        <w:t>f .\</w:t>
+      </w:r>
+      <w:proofErr w:type="spellStart"/>
+      <w:r>
+        <w:t>docker</w:t>
+      </w:r>
+      <w:r>
+        <w:t>-</w:t>
+      </w:r>
+      <w:r>
+        <w:t>compose.override.yml</w:t>
+      </w:r>
+      <w:proofErr w:type="spellEnd"/>
+      <w:r>
+        <w:t xml:space="preserve"> up </w:t>
+      </w:r>
+      <w:r>
+        <w:t>–</w:t>
+      </w:r>
+      <w:r>
+        <w:t>d</w:t>
+      </w:r>
+    </w:p>
+    <w:p>
+      <w:pPr>
+        <w:pStyle w:val="ListParagraph"/>
+        <w:numPr>
+          <w:ilvl w:val="0"/>
+          <w:numId w:val="3"/>
+        </w:numPr>
+        <w:rPr>
+          <w:b/>
+        </w:rPr>
+      </w:pPr>
+      <w:r>
+        <w:t xml:space="preserve">Access </w:t>
+      </w:r>
+      <w:proofErr w:type="spellStart"/>
+      <w:r>
+        <w:t>pgadmin</w:t>
+      </w:r>
+      <w:proofErr w:type="spellEnd"/>
+      <w:r>
+        <w:t xml:space="preserve"> using url: </w:t>
+      </w:r>
+      <w:hyperlink r:id="rId14" w:history="1">
+        <w:r>
+          <w:rPr>
+            <w:rStyle w:val="Hyperlink"/>
+          </w:rPr>
+          <w:t>http://localhost:5050/</w:t>
+        </w:r>
+      </w:hyperlink>
+    </w:p>
+    <w:p>
+      <w:pPr>
+        <w:pStyle w:val="ListParagraph"/>
+        <w:numPr>
+          <w:ilvl w:val="0"/>
+          <w:numId w:val="3"/>
+        </w:numPr>
+        <w:rPr>
+          <w:b/>
+        </w:rPr>
+      </w:pPr>
+      <w:r>
+        <w:t xml:space="preserve">Login with email address and password mentioned in </w:t>
+      </w:r>
+      <w:proofErr w:type="spellStart"/>
+      <w:r>
+        <w:t>docker</w:t>
+      </w:r>
+      <w:r>
+        <w:t>-</w:t>
+      </w:r>
+      <w:r>
+        <w:t>compose.override.yml</w:t>
+      </w:r>
+      <w:proofErr w:type="spellEnd"/>
+      <w:r>
+        <w:t xml:space="preserve"> file.</w:t>
+      </w:r>
+    </w:p>
+    <w:p>
+      <w:pPr>
+        <w:pStyle w:val="ListParagraph"/>
+        <w:numPr>
+          <w:ilvl w:val="0"/>
+          <w:numId w:val="3"/>
+        </w:numPr>
+        <w:rPr>
+          <w:b/>
+        </w:rPr>
+      </w:pPr>
+      <w:r>
+        <w:t>Add Server</w:t>
+      </w:r>
+    </w:p>
+    <w:p>
+      <w:pPr>
+        <w:pStyle w:val="ListParagraph"/>
+        <w:numPr>
+          <w:ilvl w:val="1"/>
+          <w:numId w:val="3"/>
+        </w:numPr>
+        <w:rPr>
+          <w:b/>
+        </w:rPr>
+      </w:pPr>
+      <w:r>
+        <w:t xml:space="preserve">Set Name: </w:t>
+      </w:r>
+      <w:proofErr w:type="spellStart"/>
+      <w:r>
+        <w:t>DiscountServer</w:t>
+      </w:r>
+      <w:proofErr w:type="spellEnd"/>
+    </w:p>
+    <w:p>
+      <w:pPr>
+        <w:pStyle w:val="ListParagraph"/>
+        <w:numPr>
+          <w:ilvl w:val="1"/>
+          <w:numId w:val="3"/>
+        </w:numPr>
+        <w:rPr>
+          <w:b/>
+        </w:rPr>
+      </w:pPr>
+      <w:r>
+        <w:t>Go to connection tab</w:t>
+      </w:r>
+    </w:p>
+    <w:p>
+      <w:pPr>
+        <w:pStyle w:val="ListParagraph"/>
+        <w:numPr>
+          <w:ilvl w:val="1"/>
+          <w:numId w:val="3"/>
+        </w:numPr>
+        <w:rPr>
+          <w:b/>
+        </w:rPr>
+      </w:pPr>
+      <w:r>
+        <w:t xml:space="preserve">Enter </w:t>
+      </w:r>
+      <w:proofErr w:type="spellStart"/>
+      <w:r>
+        <w:t>discountdb</w:t>
+      </w:r>
+      <w:proofErr w:type="spellEnd"/>
+      <w:r>
+        <w:t xml:space="preserve"> as hostname</w:t>
+      </w:r>
+    </w:p>
+    <w:p>
+      <w:pPr>
+        <w:pStyle w:val="ListParagraph"/>
+        <w:numPr>
+          <w:ilvl w:val="1"/>
+          <w:numId w:val="3"/>
+        </w:numPr>
+        <w:rPr>
+          <w:b/>
+        </w:rPr>
+      </w:pPr>
+      <w:r>
+        <w:t xml:space="preserve">Enter username and password which is mentioned in </w:t>
+      </w:r>
+      <w:proofErr w:type="spellStart"/>
+      <w:r>
+        <w:t>docker</w:t>
+      </w:r>
+      <w:r>
+        <w:t>-</w:t>
+      </w:r>
+      <w:r>
+        <w:t>compose.override.yml</w:t>
+      </w:r>
+      <w:proofErr w:type="spellEnd"/>
+      <w:r>
+        <w:t xml:space="preserve"> file.</w:t>
+      </w:r>
+    </w:p>
+    <w:p>
+      <w:pPr>
+        <w:pStyle w:val="ListParagraph"/>
+        <w:numPr>
+          <w:ilvl w:val="1"/>
+          <w:numId w:val="3"/>
+        </w:numPr>
+        <w:rPr>
+          <w:b/>
+        </w:rPr>
+      </w:pPr>
+    </w:p>
+    <w:p>
+      <w:pPr>
+        <w:pStyle w:val="ListParagraph"/>
+        <w:numPr>
+          <w:ilvl w:val="0"/>
+          <w:numId w:val="3"/>
+        </w:numPr>
+        <w:rPr>
+          <w:b/>
+        </w:rPr>
+      </w:pPr>
+      <w:r>
+        <w:t>Queries:</w:t>
+      </w:r>
+    </w:p>
+    <w:p>
+      <w:pPr>
+        <w:pStyle w:val="ListParagraph"/>
+        <w:numPr>
+          <w:ilvl w:val="1"/>
+          <w:numId w:val="3"/>
+        </w:numPr>
+        <w:spacing w:after="0" w:line="240" w:lineRule="auto"/>
+      </w:pPr>
+      <w:r>
+        <w:t>CREATE TABLE Coupon(</w:t>
+      </w:r>
+    </w:p>
+    <w:p>
+      <w:pPr>
+        <w:spacing w:after="0" w:line="240" w:lineRule="auto"/>
+        <w:ind w:left="720"/>
+      </w:pPr>
+      <w:r>
+        <w:tab/>
+        <w:t>ID SERIAL PRIMARY KEY NOT NULL,</w:t>
+      </w:r>
+    </w:p>
+    <w:p>
+      <w:pPr>
+        <w:spacing w:after="0" w:line="240" w:lineRule="auto"/>
+        <w:ind w:left="720"/>
+      </w:pPr>
+      <w:r>
+        <w:tab/>
+      </w:r>
+      <w:proofErr w:type="spellStart"/>
+      <w:r>
+        <w:t>ProductName</w:t>
+      </w:r>
+      <w:proofErr w:type="spellEnd"/>
+      <w:r>
+        <w:t xml:space="preserve"> </w:t>
+      </w:r>
+      <w:proofErr w:type="gramStart"/>
+      <w:r>
+        <w:t>VARCHAR(</w:t>
+      </w:r>
+      <w:proofErr w:type="gramEnd"/>
+      <w:r>
+        <w:t>24) NOT NULL,</w:t>
+      </w:r>
+    </w:p>
+    <w:p>
+      <w:pPr>
+        <w:spacing w:after="0" w:line="240" w:lineRule="auto"/>
+        <w:ind w:left="720"/>
+      </w:pPr>
+      <w:r>
+        <w:tab/>
+        <w:t>Description TEXT,</w:t>
+      </w:r>
+    </w:p>
+    <w:p>
+      <w:pPr>
+        <w:spacing w:after="0" w:line="240" w:lineRule="auto"/>
+        <w:ind w:left="720"/>
+      </w:pPr>
+      <w:r>
+        <w:tab/>
+        <w:t>Amount INT</w:t>
+      </w:r>
+    </w:p>
+    <w:p>
+      <w:pPr>
+        <w:spacing w:after="0" w:line="240" w:lineRule="auto"/>
+        <w:ind w:left="720"/>
+      </w:pPr>
+      <w:r>
+        <w:t xml:space="preserve">        </w:t>
+      </w:r>
+      <w:r>
+        <w:t>);</w:t>
+      </w:r>
+    </w:p>
+    <w:p>
+      <w:pPr>
+        <w:pStyle w:val="ListParagraph"/>
+        <w:numPr>
+          <w:ilvl w:val="0"/>
+          <w:numId w:val="9"/>
+        </w:numPr>
+        <w:spacing w:after="0" w:line="240" w:lineRule="auto"/>
+      </w:pPr>
+      <w:r>
+        <w:t>INSERT INTO coupon (</w:t>
+      </w:r>
+      <w:proofErr w:type="spellStart"/>
+      <w:r>
+        <w:t>ProductName</w:t>
+      </w:r>
+      <w:proofErr w:type="spellEnd"/>
+      <w:r>
+        <w:t>, Description, Amount)  VALUES ('IPhone</w:t>
+      </w:r>
+      <w:r>
+        <w:t xml:space="preserve"> X</w:t>
+      </w:r>
+      <w:r>
+        <w:t>', 'IPhone Discount', 150)</w:t>
+      </w:r>
+    </w:p>
+    <w:p>
+      <w:pPr>
+        <w:pStyle w:val="ListParagraph"/>
+        <w:numPr>
+          <w:ilvl w:val="0"/>
+          <w:numId w:val="9"/>
+        </w:numPr>
+        <w:spacing w:after="0" w:line="240" w:lineRule="auto"/>
+      </w:pPr>
+      <w:r>
+        <w:t>INSERT INTO coupon (</w:t>
+      </w:r>
+      <w:proofErr w:type="spellStart"/>
+      <w:r>
+        <w:t>ProductName</w:t>
+      </w:r>
+      <w:proofErr w:type="spellEnd"/>
+      <w:r>
+        <w:t xml:space="preserve">, Description, Amount)  VALUES ('Samsung </w:t>
+      </w:r>
+      <w:r>
+        <w:t>10</w:t>
+      </w:r>
+      <w:r>
+        <w:t>, 'Samsung Discount', 100)</w:t>
+      </w:r>
+    </w:p>
+    <w:p>
+      <w:pPr>
+        <w:pStyle w:val="ListParagraph"/>
+        <w:numPr>
+          <w:ilvl w:val="0"/>
+          <w:numId w:val="9"/>
+        </w:numPr>
+        <w:spacing w:after="0" w:line="240" w:lineRule="auto"/>
+      </w:pPr>
+      <w:r>
+        <w:t xml:space="preserve">SELECT * FROM </w:t>
+      </w:r>
+      <w:proofErr w:type="spellStart"/>
+      <w:r>
+        <w:t>public.coupon</w:t>
+      </w:r>
+      <w:proofErr w:type="spellEnd"/>
+      <w:r>
+        <w:t xml:space="preserve"> </w:t>
+      </w:r>
+      <w:r>
+        <w:t>ORDER BY id ASC</w:t>
+      </w:r>
+    </w:p>
+    <w:p>
+      <w:pPr>
+        <w:rPr>
+          <w:b/>
+        </w:rPr>
+      </w:pPr>
+    </w:p>
+    <w:p>
+      <w:pPr>
+        <w:rPr>
+          <w:b/>
+        </w:rPr>
+      </w:pPr>
+      <w:r>
+        <w:rPr>
+          <w:b/>
+        </w:rPr>
+        <w:t xml:space="preserve">Add </w:t>
+      </w:r>
+      <w:proofErr w:type="spellStart"/>
+      <w:r>
+        <w:rPr>
+          <w:b/>
+        </w:rPr>
+        <w:t>Nuget</w:t>
+      </w:r>
+      <w:proofErr w:type="spellEnd"/>
+      <w:r>
+        <w:rPr>
+          <w:b/>
+        </w:rPr>
+        <w:t xml:space="preserve"> Packages:</w:t>
+      </w:r>
+    </w:p>
+    <w:p>
+      <w:pPr>
+        <w:pStyle w:val="ListParagraph"/>
+        <w:numPr>
+          <w:ilvl w:val="0"/>
+          <w:numId w:val="4"/>
+        </w:numPr>
+      </w:pPr>
+      <w:r>
+        <w:t>Open package manager and execute command</w:t>
+      </w:r>
+      <w:r>
+        <w:t>s</w:t>
+      </w:r>
+      <w:r>
+        <w:t xml:space="preserve">: </w:t>
+      </w:r>
+    </w:p>
+    <w:p>
+      <w:pPr>
+        <w:pStyle w:val="ListParagraph"/>
+        <w:numPr>
+          <w:ilvl w:val="1"/>
+          <w:numId w:val="4"/>
+        </w:numPr>
+      </w:pPr>
+      <w:r>
         <w:t xml:space="preserve">Install-Package </w:t>
       </w:r>
       <w:proofErr w:type="spellStart"/>
       <w:r>
-        <w:t>Microsoft.Extens</w:t>
-      </w:r>
-      <w:r>
-        <w:t>ions.Caching.StackExchangeRedis</w:t>
-      </w:r>
-      <w:proofErr w:type="spellEnd"/>
-    </w:p>
-    <w:p>
-      <w:pPr>
-        <w:pStyle w:val="ListParagraph"/>
-        <w:numPr>
-          <w:ilvl w:val="0"/>
+        <w:t>Npgsql</w:t>
+      </w:r>
+      <w:proofErr w:type="spellEnd"/>
+    </w:p>
+    <w:p>
+      <w:pPr>
+        <w:pStyle w:val="ListParagraph"/>
+        <w:numPr>
+          <w:ilvl w:val="1"/>
           <w:numId w:val="4"/>
         </w:numPr>
       </w:pPr>
       <w:r>
-        <w:t>Update-Package -</w:t>
+        <w:t>Install-Package Dapper</w:t>
+      </w:r>
+    </w:p>
+    <w:p>
+      <w:pPr>
+        <w:pStyle w:val="ListParagraph"/>
+        <w:numPr>
+          <w:ilvl w:val="1"/>
+          <w:numId w:val="4"/>
+        </w:numPr>
+      </w:pPr>
+      <w:r>
+        <w:t>Update</w:t>
+      </w:r>
+      <w:r>
+        <w:t>-</w:t>
+      </w:r>
+      <w:r>
+        <w:t xml:space="preserve">Package </w:t>
+      </w:r>
+      <w:r>
+        <w:t>-</w:t>
       </w:r>
       <w:proofErr w:type="spellStart"/>
       <w:r>
@@ -2385,7 +3953,7 @@
       </w:r>
       <w:proofErr w:type="spellStart"/>
       <w:r>
-        <w:t>Basket</w:t>
+        <w:t>Discount</w:t>
       </w:r>
       <w:r>
         <w:t>.API</w:t>
@@ -2425,27 +3993,11 @@
       <w:r>
         <w:t xml:space="preserve">Created Entities folder and </w:t>
       </w:r>
-      <w:proofErr w:type="spellStart"/>
-      <w:r>
-        <w:t>ShoppingCart</w:t>
-      </w:r>
-      <w:proofErr w:type="spellEnd"/>
-      <w:r>
-        <w:t xml:space="preserve"> and </w:t>
-      </w:r>
-      <w:proofErr w:type="spellStart"/>
-      <w:r>
-        <w:t>ShoppingCartItem</w:t>
-      </w:r>
-      <w:proofErr w:type="spellEnd"/>
-      <w:r>
-        <w:t xml:space="preserve"> class</w:t>
-      </w:r>
-      <w:r>
-        <w:t>es</w:t>
-      </w:r>
-      <w:r>
-        <w:t xml:space="preserve"> with all fields.</w:t>
+      <w:r>
+        <w:t>Coupon</w:t>
+      </w:r>
+      <w:r>
+        <w:t xml:space="preserve"> class with all fields.</w:t>
       </w:r>
     </w:p>
     <w:p>
@@ -2457,11 +4009,12 @@
         </w:numPr>
       </w:pPr>
       <w:r>
+        <w:lastRenderedPageBreak/>
         <w:t xml:space="preserve">Created Repositories folder and </w:t>
       </w:r>
       <w:proofErr w:type="spellStart"/>
       <w:r>
-        <w:t>Basket</w:t>
+        <w:t>Discount</w:t>
       </w:r>
       <w:r>
         <w:t>Repository</w:t>
@@ -2478,23 +4031,23 @@
           <w:ilvl w:val="0"/>
           <w:numId w:val="5"/>
         </w:numPr>
-        <w:rPr>
-          <w:b/>
-        </w:rPr>
       </w:pPr>
       <w:r>
         <w:t xml:space="preserve">Created </w:t>
       </w:r>
       <w:proofErr w:type="spellStart"/>
       <w:r>
-        <w:t>Basket</w:t>
+        <w:t>Discount</w:t>
       </w:r>
       <w:r>
         <w:t>Controller</w:t>
       </w:r>
       <w:proofErr w:type="spellEnd"/>
       <w:r>
-        <w:t xml:space="preserve"> with CRUD APIs implementation.</w:t>
+        <w:t xml:space="preserve"> with CRUD APIs implementation</w:t>
+      </w:r>
+      <w:r>
+        <w:t>.</w:t>
       </w:r>
     </w:p>
     <w:p>
@@ -2513,7 +4066,10 @@
       </w:r>
       <w:proofErr w:type="spellStart"/>
       <w:r>
-        <w:t>BasketRepository</w:t>
+        <w:t>Discount</w:t>
+      </w:r>
+      <w:r>
+        <w:t>Repository</w:t>
       </w:r>
       <w:proofErr w:type="spellEnd"/>
       <w:r>
@@ -2608,35 +4164,18 @@
         </w:rPr>
       </w:pPr>
       <w:r>
-        <w:t>Added</w:t>
-      </w:r>
-      <w:r>
-        <w:t>/updated</w:t>
-      </w:r>
-      <w:r>
-        <w:t xml:space="preserve"> </w:t>
-      </w:r>
-      <w:proofErr w:type="spellStart"/>
-      <w:r>
-        <w:t>basketdb</w:t>
-      </w:r>
-      <w:proofErr w:type="spellEnd"/>
-      <w:r>
-        <w:t xml:space="preserve"> </w:t>
-      </w:r>
-      <w:r>
-        <w:t xml:space="preserve">&amp; </w:t>
-      </w:r>
-      <w:proofErr w:type="spellStart"/>
-      <w:r>
-        <w:t>basket.api</w:t>
-      </w:r>
-      <w:proofErr w:type="spellEnd"/>
-      <w:r>
-        <w:t xml:space="preserve"> </w:t>
-      </w:r>
-      <w:r>
-        <w:t xml:space="preserve">configuration in </w:t>
+        <w:t xml:space="preserve">Added/updated </w:t>
+      </w:r>
+      <w:proofErr w:type="spellStart"/>
+      <w:r>
+        <w:t>discount</w:t>
+      </w:r>
+      <w:r>
+        <w:t>.api</w:t>
+      </w:r>
+      <w:proofErr w:type="spellEnd"/>
+      <w:r>
+        <w:t xml:space="preserve"> configuration in </w:t>
       </w:r>
       <w:proofErr w:type="spellStart"/>
       <w:r>
@@ -2664,36 +4203,65 @@
         </w:rPr>
       </w:pPr>
       <w:r>
-        <w:t xml:space="preserve">Added </w:t>
-      </w:r>
-      <w:proofErr w:type="spellStart"/>
-      <w:r>
-        <w:t>portainer</w:t>
-      </w:r>
-      <w:proofErr w:type="spellEnd"/>
-      <w:r>
-        <w:t xml:space="preserve"> configuration in </w:t>
-      </w:r>
-      <w:proofErr w:type="spellStart"/>
-      <w:r>
-        <w:t>docker-compose.yml</w:t>
-      </w:r>
-      <w:proofErr w:type="spellEnd"/>
-      <w:r>
-        <w:t xml:space="preserve"> and </w:t>
-      </w:r>
-      <w:proofErr w:type="spellStart"/>
-      <w:r>
-        <w:t>docker-compose.override.yml</w:t>
-      </w:r>
-      <w:proofErr w:type="spellEnd"/>
-    </w:p>
-    <w:p>
-      <w:pPr>
-        <w:rPr>
-          <w:b/>
-        </w:rPr>
-      </w:pPr>
+        <w:t xml:space="preserve">Run command: </w:t>
+      </w:r>
+      <w:proofErr w:type="spellStart"/>
+      <w:r>
+        <w:t>docker</w:t>
+      </w:r>
+      <w:proofErr w:type="spellEnd"/>
+      <w:r>
+        <w:t>-</w:t>
+      </w:r>
+      <w:r>
+        <w:t xml:space="preserve">compose </w:t>
+      </w:r>
+      <w:r>
+        <w:t>-</w:t>
+      </w:r>
+      <w:r>
+        <w:t>f .\</w:t>
+      </w:r>
+      <w:proofErr w:type="spellStart"/>
+      <w:r>
+        <w:t>docker</w:t>
+      </w:r>
+      <w:r>
+        <w:t>-</w:t>
+      </w:r>
+      <w:r>
+        <w:t>compose.yml</w:t>
+      </w:r>
+      <w:proofErr w:type="spellEnd"/>
+      <w:r>
+        <w:t xml:space="preserve"> </w:t>
+      </w:r>
+      <w:r>
+        <w:t>-</w:t>
+      </w:r>
+      <w:r>
+        <w:t>f .\</w:t>
+      </w:r>
+      <w:proofErr w:type="spellStart"/>
+      <w:r>
+        <w:t>docker</w:t>
+      </w:r>
+      <w:r>
+        <w:t>-</w:t>
+      </w:r>
+      <w:r>
+        <w:t>compose.override.yml</w:t>
+      </w:r>
+      <w:proofErr w:type="spellEnd"/>
+      <w:r>
+        <w:t xml:space="preserve"> up </w:t>
+      </w:r>
+      <w:r>
+        <w:t>-</w:t>
+      </w:r>
+      <w:r>
+        <w:t>d</w:t>
+      </w:r>
     </w:p>
     <w:p>
       <w:pPr>
@@ -2741,7 +4309,7 @@
         </w:numPr>
         <w:ind w:left="720"/>
       </w:pPr>
-      <w:hyperlink r:id="rId12" w:history="1">
+      <w:hyperlink r:id="rId15" w:history="1">
         <w:r>
           <w:rPr>
             <w:rStyle w:val="Hyperlink"/>
@@ -2759,7 +4327,7 @@
         </w:numPr>
         <w:ind w:left="720"/>
       </w:pPr>
-      <w:hyperlink r:id="rId13" w:history="1">
+      <w:hyperlink r:id="rId16" w:history="1">
         <w:r>
           <w:rPr>
             <w:rStyle w:val="Hyperlink"/>
@@ -2777,7 +4345,7 @@
         </w:numPr>
         <w:ind w:left="720"/>
       </w:pPr>
-      <w:hyperlink r:id="rId14" w:history="1">
+      <w:hyperlink r:id="rId17" w:history="1">
         <w:r>
           <w:rPr>
             <w:rStyle w:val="Hyperlink"/>
@@ -2795,12 +4363,24 @@
         </w:numPr>
         <w:ind w:left="720"/>
       </w:pPr>
-      <w:hyperlink r:id="rId15" w:history="1">
+      <w:hyperlink r:id="rId18" w:history="1">
         <w:r>
           <w:rPr>
             <w:rStyle w:val="Hyperlink"/>
           </w:rPr>
-          <w:t>https://docs.portainer.io/v/ce-2.11/start/intro</w:t>
+          <w:t>https://docs.portainer.io/v/ce</w:t>
+        </w:r>
+        <w:r>
+          <w:rPr>
+            <w:rStyle w:val="Hyperlink"/>
+          </w:rPr>
+          <w:t>-</w:t>
+        </w:r>
+        <w:r>
+          <w:rPr>
+            <w:rStyle w:val="Hyperlink"/>
+          </w:rPr>
+          <w:t>2.11/start/intro</w:t>
         </w:r>
       </w:hyperlink>
       <w:r>
@@ -2814,6 +4394,21 @@
           <w:ilvl w:val="0"/>
           <w:numId w:val="8"/>
         </w:numPr>
+        <w:ind w:left="720"/>
+      </w:pPr>
+      <w:hyperlink r:id="rId19" w:history="1">
+        <w:r>
+          <w:rPr>
+            <w:rStyle w:val="Hyperlink"/>
+          </w:rPr>
+          <w:t>https://www.pgadmin.org/</w:t>
+        </w:r>
+      </w:hyperlink>
+    </w:p>
+    <w:p>
+      <w:pPr>
+        <w:pStyle w:val="ListParagraph"/>
+        <w:ind w:left="1440"/>
       </w:pPr>
     </w:p>
     <w:p>
@@ -2965,7 +4560,7 @@
         <w:rFonts w:ascii="Symbol" w:hAnsi="Symbol" w:hint="default"/>
       </w:rPr>
     </w:lvl>
-    <w:lvl w:ilvl="1" w:tplc="40090003" w:tentative="1">
+    <w:lvl w:ilvl="1" w:tplc="40090003">
       <w:start w:val="1"/>
       <w:numFmt w:val="bullet"/>
       <w:lvlText w:val="o"/>
@@ -3289,6 +4884,119 @@
     </w:lvl>
   </w:abstractNum>
   <w:abstractNum w:abstractNumId="4" w15:restartNumberingAfterBreak="0">
+    <w:nsid w:val="55376EEE"/>
+    <w:multiLevelType w:val="hybridMultilevel"/>
+    <w:tmpl w:val="177A2338"/>
+    <w:lvl w:ilvl="0" w:tplc="40090003">
+      <w:start w:val="1"/>
+      <w:numFmt w:val="bullet"/>
+      <w:lvlText w:val="o"/>
+      <w:lvlJc w:val="left"/>
+      <w:pPr>
+        <w:ind w:left="1080" w:hanging="360"/>
+      </w:pPr>
+      <w:rPr>
+        <w:rFonts w:ascii="Courier New" w:hAnsi="Courier New" w:cs="Courier New" w:hint="default"/>
+      </w:rPr>
+    </w:lvl>
+    <w:lvl w:ilvl="1" w:tplc="40090003" w:tentative="1">
+      <w:start w:val="1"/>
+      <w:numFmt w:val="bullet"/>
+      <w:lvlText w:val="o"/>
+      <w:lvlJc w:val="left"/>
+      <w:pPr>
+        <w:ind w:left="1800" w:hanging="360"/>
+      </w:pPr>
+      <w:rPr>
+        <w:rFonts w:ascii="Courier New" w:hAnsi="Courier New" w:cs="Courier New" w:hint="default"/>
+      </w:rPr>
+    </w:lvl>
+    <w:lvl w:ilvl="2" w:tplc="40090005" w:tentative="1">
+      <w:start w:val="1"/>
+      <w:numFmt w:val="bullet"/>
+      <w:lvlText w:val=""/>
+      <w:lvlJc w:val="left"/>
+      <w:pPr>
+        <w:ind w:left="2520" w:hanging="360"/>
+      </w:pPr>
+      <w:rPr>
+        <w:rFonts w:ascii="Wingdings" w:hAnsi="Wingdings" w:hint="default"/>
+      </w:rPr>
+    </w:lvl>
+    <w:lvl w:ilvl="3" w:tplc="40090001" w:tentative="1">
+      <w:start w:val="1"/>
+      <w:numFmt w:val="bullet"/>
+      <w:lvlText w:val=""/>
+      <w:lvlJc w:val="left"/>
+      <w:pPr>
+        <w:ind w:left="3240" w:hanging="360"/>
+      </w:pPr>
+      <w:rPr>
+        <w:rFonts w:ascii="Symbol" w:hAnsi="Symbol" w:hint="default"/>
+      </w:rPr>
+    </w:lvl>
+    <w:lvl w:ilvl="4" w:tplc="40090003" w:tentative="1">
+      <w:start w:val="1"/>
+      <w:numFmt w:val="bullet"/>
+      <w:lvlText w:val="o"/>
+      <w:lvlJc w:val="left"/>
+      <w:pPr>
+        <w:ind w:left="3960" w:hanging="360"/>
+      </w:pPr>
+      <w:rPr>
+        <w:rFonts w:ascii="Courier New" w:hAnsi="Courier New" w:cs="Courier New" w:hint="default"/>
+      </w:rPr>
+    </w:lvl>
+    <w:lvl w:ilvl="5" w:tplc="40090005" w:tentative="1">
+      <w:start w:val="1"/>
+      <w:numFmt w:val="bullet"/>
+      <w:lvlText w:val=""/>
+      <w:lvlJc w:val="left"/>
+      <w:pPr>
+        <w:ind w:left="4680" w:hanging="360"/>
+      </w:pPr>
+      <w:rPr>
+        <w:rFonts w:ascii="Wingdings" w:hAnsi="Wingdings" w:hint="default"/>
+      </w:rPr>
+    </w:lvl>
+    <w:lvl w:ilvl="6" w:tplc="40090001" w:tentative="1">
+      <w:start w:val="1"/>
+      <w:numFmt w:val="bullet"/>
+      <w:lvlText w:val=""/>
+      <w:lvlJc w:val="left"/>
+      <w:pPr>
+        <w:ind w:left="5400" w:hanging="360"/>
+      </w:pPr>
+      <w:rPr>
+        <w:rFonts w:ascii="Symbol" w:hAnsi="Symbol" w:hint="default"/>
+      </w:rPr>
+    </w:lvl>
+    <w:lvl w:ilvl="7" w:tplc="40090003" w:tentative="1">
+      <w:start w:val="1"/>
+      <w:numFmt w:val="bullet"/>
+      <w:lvlText w:val="o"/>
+      <w:lvlJc w:val="left"/>
+      <w:pPr>
+        <w:ind w:left="6120" w:hanging="360"/>
+      </w:pPr>
+      <w:rPr>
+        <w:rFonts w:ascii="Courier New" w:hAnsi="Courier New" w:cs="Courier New" w:hint="default"/>
+      </w:rPr>
+    </w:lvl>
+    <w:lvl w:ilvl="8" w:tplc="40090005" w:tentative="1">
+      <w:start w:val="1"/>
+      <w:numFmt w:val="bullet"/>
+      <w:lvlText w:val=""/>
+      <w:lvlJc w:val="left"/>
+      <w:pPr>
+        <w:ind w:left="6840" w:hanging="360"/>
+      </w:pPr>
+      <w:rPr>
+        <w:rFonts w:ascii="Wingdings" w:hAnsi="Wingdings" w:hint="default"/>
+      </w:rPr>
+    </w:lvl>
+  </w:abstractNum>
+  <w:abstractNum w:abstractNumId="5" w15:restartNumberingAfterBreak="0">
     <w:nsid w:val="5D2526C8"/>
     <w:multiLevelType w:val="hybridMultilevel"/>
     <w:tmpl w:val="F53EF504"/>
@@ -3401,7 +5109,7 @@
       </w:rPr>
     </w:lvl>
   </w:abstractNum>
-  <w:abstractNum w:abstractNumId="5" w15:restartNumberingAfterBreak="0">
+  <w:abstractNum w:abstractNumId="6" w15:restartNumberingAfterBreak="0">
     <w:nsid w:val="64A13325"/>
     <w:multiLevelType w:val="hybridMultilevel"/>
     <w:tmpl w:val="7FD6DAF4"/>
@@ -3417,7 +5125,7 @@
         <w:rFonts w:ascii="Symbol" w:hAnsi="Symbol" w:hint="default"/>
       </w:rPr>
     </w:lvl>
-    <w:lvl w:ilvl="1" w:tplc="40090003" w:tentative="1">
+    <w:lvl w:ilvl="1" w:tplc="40090003">
       <w:start w:val="1"/>
       <w:numFmt w:val="bullet"/>
       <w:lvlText w:val="o"/>
@@ -3514,7 +5222,7 @@
       </w:rPr>
     </w:lvl>
   </w:abstractNum>
-  <w:abstractNum w:abstractNumId="6" w15:restartNumberingAfterBreak="0">
+  <w:abstractNum w:abstractNumId="7" w15:restartNumberingAfterBreak="0">
     <w:nsid w:val="77C35702"/>
     <w:multiLevelType w:val="hybridMultilevel"/>
     <w:tmpl w:val="7A1AAA3C"/>
@@ -3627,7 +5335,7 @@
       </w:rPr>
     </w:lvl>
   </w:abstractNum>
-  <w:abstractNum w:abstractNumId="7" w15:restartNumberingAfterBreak="0">
+  <w:abstractNum w:abstractNumId="8" w15:restartNumberingAfterBreak="0">
     <w:nsid w:val="7FA77416"/>
     <w:multiLevelType w:val="hybridMultilevel"/>
     <w:tmpl w:val="7294FCE8"/>
@@ -3744,25 +5452,28 @@
     <w:abstractNumId w:val="0"/>
   </w:num>
   <w:num w:numId="2">
-    <w:abstractNumId w:val="4"/>
+    <w:abstractNumId w:val="5"/>
   </w:num>
   <w:num w:numId="3">
     <w:abstractNumId w:val="2"/>
   </w:num>
   <w:num w:numId="4">
-    <w:abstractNumId w:val="5"/>
+    <w:abstractNumId w:val="6"/>
   </w:num>
   <w:num w:numId="5">
-    <w:abstractNumId w:val="6"/>
+    <w:abstractNumId w:val="7"/>
   </w:num>
   <w:num w:numId="6">
-    <w:abstractNumId w:val="7"/>
+    <w:abstractNumId w:val="8"/>
   </w:num>
   <w:num w:numId="7">
     <w:abstractNumId w:val="3"/>
   </w:num>
   <w:num w:numId="8">
     <w:abstractNumId w:val="1"/>
+  </w:num>
+  <w:num w:numId="9">
+    <w:abstractNumId w:val="4"/>
   </w:num>
 </w:numbering>
 </file>

</xml_diff>

<commit_message>
Consumed Discount.Grpc in Basket.API and docker-compose Changes
</commit_message>
<xml_diff>
--- a/Aspnetcore-Microservices Step By Step.docx
+++ b/Aspnetcore-Microservices Step By Step.docx
@@ -406,7 +406,23 @@
           <w:sz w:val="32"/>
           <w:u w:val="single"/>
         </w:rPr>
-        <w:t xml:space="preserve"> Service</w:t>
+        <w:t xml:space="preserve"> </w:t>
+      </w:r>
+      <w:r>
+        <w:rPr>
+          <w:b/>
+          <w:sz w:val="32"/>
+          <w:u w:val="single"/>
+        </w:rPr>
+        <w:t xml:space="preserve">API </w:t>
+      </w:r>
+      <w:r>
+        <w:rPr>
+          <w:b/>
+          <w:sz w:val="32"/>
+          <w:u w:val="single"/>
+        </w:rPr>
+        <w:t>Service</w:t>
       </w:r>
       <w:r>
         <w:rPr>
@@ -2176,6 +2192,14 @@
           <w:sz w:val="32"/>
           <w:u w:val="single"/>
         </w:rPr>
+        <w:t xml:space="preserve"> API</w:t>
+      </w:r>
+      <w:r>
+        <w:rPr>
+          <w:b/>
+          <w:sz w:val="32"/>
+          <w:u w:val="single"/>
+        </w:rPr>
         <w:t xml:space="preserve"> Service:</w:t>
       </w:r>
     </w:p>
@@ -3202,7 +3226,23 @@
           <w:sz w:val="32"/>
           <w:u w:val="single"/>
         </w:rPr>
-        <w:t xml:space="preserve"> Service:</w:t>
+        <w:t xml:space="preserve"> </w:t>
+      </w:r>
+      <w:r>
+        <w:rPr>
+          <w:b/>
+          <w:sz w:val="32"/>
+          <w:u w:val="single"/>
+        </w:rPr>
+        <w:t xml:space="preserve">API </w:t>
+      </w:r>
+      <w:r>
+        <w:rPr>
+          <w:b/>
+          <w:sz w:val="32"/>
+          <w:u w:val="single"/>
+        </w:rPr>
+        <w:t>Service:</w:t>
       </w:r>
     </w:p>
     <w:p>
@@ -4975,8 +5015,637 @@
       <w:r>
         <w:t xml:space="preserve"> class in it.</w:t>
       </w:r>
+    </w:p>
+    <w:p>
+      <w:pPr>
+        <w:rPr>
+          <w:b/>
+          <w:sz w:val="32"/>
+          <w:u w:val="single"/>
+        </w:rPr>
+      </w:pPr>
+      <w:r>
+        <w:rPr>
+          <w:b/>
+          <w:sz w:val="32"/>
+          <w:u w:val="single"/>
+        </w:rPr>
+        <w:br w:type="page"/>
+      </w:r>
+      <w:r>
+        <w:rPr>
+          <w:b/>
+          <w:sz w:val="32"/>
+          <w:u w:val="single"/>
+        </w:rPr>
+        <w:lastRenderedPageBreak/>
+        <w:t xml:space="preserve">Consume Discount </w:t>
+      </w:r>
+      <w:proofErr w:type="spellStart"/>
+      <w:r>
+        <w:rPr>
+          <w:b/>
+          <w:sz w:val="32"/>
+          <w:u w:val="single"/>
+        </w:rPr>
+        <w:t>Grpc</w:t>
+      </w:r>
+      <w:proofErr w:type="spellEnd"/>
+      <w:r>
+        <w:rPr>
+          <w:b/>
+          <w:sz w:val="32"/>
+          <w:u w:val="single"/>
+        </w:rPr>
+        <w:t xml:space="preserve"> </w:t>
+      </w:r>
+      <w:r>
+        <w:rPr>
+          <w:b/>
+          <w:sz w:val="32"/>
+          <w:u w:val="single"/>
+        </w:rPr>
+        <w:t xml:space="preserve">Service </w:t>
+      </w:r>
+      <w:r>
+        <w:rPr>
+          <w:b/>
+          <w:sz w:val="32"/>
+          <w:u w:val="single"/>
+        </w:rPr>
+        <w:t>into Basket</w:t>
+      </w:r>
+      <w:r>
+        <w:rPr>
+          <w:b/>
+          <w:sz w:val="32"/>
+          <w:u w:val="single"/>
+        </w:rPr>
+        <w:t xml:space="preserve"> </w:t>
+      </w:r>
+      <w:r>
+        <w:rPr>
+          <w:b/>
+          <w:sz w:val="32"/>
+          <w:u w:val="single"/>
+        </w:rPr>
+        <w:t>API</w:t>
+      </w:r>
+      <w:r>
+        <w:rPr>
+          <w:b/>
+          <w:sz w:val="32"/>
+          <w:u w:val="single"/>
+        </w:rPr>
+        <w:t xml:space="preserve"> Service</w:t>
+      </w:r>
+    </w:p>
+    <w:p>
+      <w:pPr>
+        <w:pStyle w:val="ListParagraph"/>
+        <w:numPr>
+          <w:ilvl w:val="0"/>
+          <w:numId w:val="2"/>
+        </w:numPr>
+        <w:rPr>
+          <w:b/>
+        </w:rPr>
+      </w:pPr>
+      <w:r>
+        <w:t xml:space="preserve">Right click on </w:t>
+      </w:r>
+      <w:proofErr w:type="spellStart"/>
+      <w:r>
+        <w:t>Basket.API</w:t>
+      </w:r>
+      <w:proofErr w:type="spellEnd"/>
+      <w:r>
+        <w:t xml:space="preserve"> project and Add Connected Services.</w:t>
+      </w:r>
+    </w:p>
+    <w:p>
+      <w:pPr>
+        <w:pStyle w:val="ListParagraph"/>
+        <w:numPr>
+          <w:ilvl w:val="0"/>
+          <w:numId w:val="2"/>
+        </w:numPr>
+        <w:rPr>
+          <w:b/>
+        </w:rPr>
+      </w:pPr>
+      <w:r>
+        <w:t xml:space="preserve">In Service References, Add </w:t>
+      </w:r>
+      <w:proofErr w:type="spellStart"/>
+      <w:r>
+        <w:t>gRPC</w:t>
+      </w:r>
+      <w:proofErr w:type="spellEnd"/>
+    </w:p>
+    <w:p>
+      <w:pPr>
+        <w:pStyle w:val="ListParagraph"/>
+        <w:numPr>
+          <w:ilvl w:val="1"/>
+          <w:numId w:val="2"/>
+        </w:numPr>
+        <w:rPr>
+          <w:b/>
+        </w:rPr>
+      </w:pPr>
+      <w:r>
+        <w:t xml:space="preserve">File: </w:t>
+      </w:r>
+      <w:r>
+        <w:t>\aspnetcore-microservices\src\Services\Discount\Discount.Grpc\Protos\discount.proto</w:t>
+      </w:r>
+    </w:p>
+    <w:p>
+      <w:pPr>
+        <w:pStyle w:val="ListParagraph"/>
+        <w:numPr>
+          <w:ilvl w:val="1"/>
+          <w:numId w:val="2"/>
+        </w:numPr>
+      </w:pPr>
+      <w:r>
+        <w:t>Type of class to be generated: client</w:t>
+      </w:r>
+    </w:p>
+    <w:p>
+      <w:pPr>
+        <w:pStyle w:val="ListParagraph"/>
+        <w:numPr>
+          <w:ilvl w:val="0"/>
+          <w:numId w:val="2"/>
+        </w:numPr>
+      </w:pPr>
+      <w:r>
+        <w:t xml:space="preserve">Created </w:t>
+      </w:r>
+      <w:proofErr w:type="spellStart"/>
+      <w:r>
+        <w:t>GrpcServices</w:t>
+      </w:r>
+      <w:proofErr w:type="spellEnd"/>
+      <w:r>
+        <w:t xml:space="preserve"> folder and </w:t>
+      </w:r>
+      <w:proofErr w:type="spellStart"/>
+      <w:r>
+        <w:t>DiscountGrpcService</w:t>
+      </w:r>
+      <w:proofErr w:type="spellEnd"/>
+      <w:r>
+        <w:t xml:space="preserve"> class in it.</w:t>
+      </w:r>
+    </w:p>
+    <w:p>
+      <w:pPr>
+        <w:pStyle w:val="ListParagraph"/>
+        <w:numPr>
+          <w:ilvl w:val="0"/>
+          <w:numId w:val="2"/>
+        </w:numPr>
+      </w:pPr>
+      <w:r>
+        <w:t xml:space="preserve">Implemented </w:t>
+      </w:r>
+      <w:proofErr w:type="spellStart"/>
+      <w:r>
+        <w:t>GetDiscount</w:t>
+      </w:r>
+      <w:proofErr w:type="spellEnd"/>
+      <w:r>
+        <w:t xml:space="preserve"> method in </w:t>
+      </w:r>
+      <w:proofErr w:type="spellStart"/>
+      <w:r>
+        <w:t>DiscountGrpcService</w:t>
+      </w:r>
+      <w:proofErr w:type="spellEnd"/>
+      <w:r>
+        <w:t xml:space="preserve"> class</w:t>
+      </w:r>
+    </w:p>
+    <w:p>
+      <w:pPr>
+        <w:pStyle w:val="ListParagraph"/>
+        <w:numPr>
+          <w:ilvl w:val="0"/>
+          <w:numId w:val="2"/>
+        </w:numPr>
+      </w:pPr>
+      <w:r>
+        <w:t xml:space="preserve">Consumed </w:t>
+      </w:r>
+      <w:proofErr w:type="spellStart"/>
+      <w:r>
+        <w:t>GetDiscount</w:t>
+      </w:r>
+      <w:proofErr w:type="spellEnd"/>
+      <w:r>
+        <w:t xml:space="preserve"> method of </w:t>
+      </w:r>
+      <w:proofErr w:type="spellStart"/>
+      <w:r>
+        <w:t>DiscountGrpcService</w:t>
+      </w:r>
+      <w:proofErr w:type="spellEnd"/>
+      <w:r>
+        <w:t xml:space="preserve"> in </w:t>
+      </w:r>
+      <w:proofErr w:type="spellStart"/>
+      <w:r>
+        <w:t>UpdateBasket</w:t>
+      </w:r>
+      <w:proofErr w:type="spellEnd"/>
+      <w:r>
+        <w:t xml:space="preserve"> action.</w:t>
+      </w:r>
+    </w:p>
+    <w:p>
+      <w:pPr>
+        <w:pStyle w:val="ListParagraph"/>
+        <w:numPr>
+          <w:ilvl w:val="0"/>
+          <w:numId w:val="2"/>
+        </w:numPr>
+      </w:pPr>
+      <w:proofErr w:type="spellStart"/>
+      <w:r>
+        <w:t>AddGrpcClient</w:t>
+      </w:r>
+      <w:proofErr w:type="spellEnd"/>
+      <w:r>
+        <w:t>&lt;</w:t>
+      </w:r>
+      <w:proofErr w:type="spellStart"/>
+      <w:r>
+        <w:t>DiscountProtoService.DiscountProtoServiceClient</w:t>
+      </w:r>
+      <w:proofErr w:type="spellEnd"/>
+      <w:r>
+        <w:t xml:space="preserve">&gt; in </w:t>
+      </w:r>
+      <w:proofErr w:type="spellStart"/>
+      <w:r>
+        <w:t>startup</w:t>
+      </w:r>
+      <w:proofErr w:type="spellEnd"/>
+      <w:r>
+        <w:t xml:space="preserve"> class. Also registered </w:t>
+      </w:r>
+      <w:proofErr w:type="spellStart"/>
+      <w:r>
+        <w:t>DiscountGrpcService</w:t>
+      </w:r>
+      <w:proofErr w:type="spellEnd"/>
+      <w:r>
+        <w:t>.</w:t>
+      </w:r>
+    </w:p>
+    <w:p>
+      <w:pPr>
+        <w:pStyle w:val="ListParagraph"/>
+        <w:numPr>
+          <w:ilvl w:val="0"/>
+          <w:numId w:val="2"/>
+        </w:numPr>
+      </w:pPr>
+      <w:r>
+        <w:t xml:space="preserve">Added </w:t>
+      </w:r>
+      <w:proofErr w:type="spellStart"/>
+      <w:r>
+        <w:t>GrpcSettings</w:t>
+      </w:r>
+      <w:proofErr w:type="spellEnd"/>
+      <w:r>
+        <w:t xml:space="preserve"> in </w:t>
+      </w:r>
+      <w:proofErr w:type="spellStart"/>
+      <w:r>
+        <w:t>appsettings.json</w:t>
+      </w:r>
+      <w:proofErr w:type="spellEnd"/>
+      <w:r>
+        <w:t>.</w:t>
+      </w:r>
+    </w:p>
+    <w:p>
+      <w:pPr>
+        <w:pStyle w:val="ListParagraph"/>
+        <w:numPr>
+          <w:ilvl w:val="0"/>
+          <w:numId w:val="2"/>
+        </w:numPr>
+      </w:pPr>
+      <w:r>
+        <w:t xml:space="preserve">To test </w:t>
+      </w:r>
+      <w:proofErr w:type="spellStart"/>
+      <w:r>
+        <w:t>Basket.API</w:t>
+      </w:r>
+      <w:proofErr w:type="spellEnd"/>
+      <w:r>
+        <w:t xml:space="preserve"> with </w:t>
+      </w:r>
+      <w:proofErr w:type="spellStart"/>
+      <w:r>
+        <w:t>Discount.Grpc</w:t>
+      </w:r>
+      <w:proofErr w:type="spellEnd"/>
+    </w:p>
+    <w:p>
+      <w:pPr>
+        <w:pStyle w:val="ListParagraph"/>
+        <w:numPr>
+          <w:ilvl w:val="1"/>
+          <w:numId w:val="2"/>
+        </w:numPr>
+      </w:pPr>
+      <w:r>
+        <w:t>Right click on Solution and select Properties.</w:t>
+      </w:r>
+    </w:p>
+    <w:p>
+      <w:pPr>
+        <w:pStyle w:val="ListParagraph"/>
+        <w:numPr>
+          <w:ilvl w:val="1"/>
+          <w:numId w:val="2"/>
+        </w:numPr>
+      </w:pPr>
+      <w:r>
+        <w:t xml:space="preserve">Select Multiple </w:t>
+      </w:r>
+      <w:proofErr w:type="spellStart"/>
+      <w:r>
+        <w:t>Startup</w:t>
+      </w:r>
+      <w:proofErr w:type="spellEnd"/>
+      <w:r>
+        <w:t xml:space="preserve"> Projects</w:t>
+      </w:r>
+    </w:p>
+    <w:p>
+      <w:pPr>
+        <w:pStyle w:val="ListParagraph"/>
+        <w:numPr>
+          <w:ilvl w:val="2"/>
+          <w:numId w:val="2"/>
+        </w:numPr>
+      </w:pPr>
+      <w:r>
+        <w:t xml:space="preserve">Select Start for </w:t>
+      </w:r>
+      <w:proofErr w:type="spellStart"/>
+      <w:r>
+        <w:t>Basket.API</w:t>
+      </w:r>
+      <w:proofErr w:type="spellEnd"/>
+      <w:r>
+        <w:t xml:space="preserve"> and </w:t>
+      </w:r>
+      <w:proofErr w:type="spellStart"/>
+      <w:r>
+        <w:t>Discount.Grpc</w:t>
+      </w:r>
+      <w:proofErr w:type="spellEnd"/>
+      <w:r>
+        <w:t xml:space="preserve"> projects.</w:t>
+      </w:r>
+    </w:p>
+    <w:p>
+      <w:pPr>
+        <w:pStyle w:val="ListParagraph"/>
+        <w:numPr>
+          <w:ilvl w:val="2"/>
+          <w:numId w:val="2"/>
+        </w:numPr>
+      </w:pPr>
+      <w:r>
+        <w:t>Click Apply and Ok.</w:t>
+      </w:r>
+    </w:p>
+    <w:p>
+      <w:pPr>
+        <w:pStyle w:val="ListParagraph"/>
+        <w:numPr>
+          <w:ilvl w:val="1"/>
+          <w:numId w:val="2"/>
+        </w:numPr>
+      </w:pPr>
+      <w:r>
+        <w:t>Click Start button to run these projects and test APIs.</w:t>
+      </w:r>
+    </w:p>
+    <w:p>
+      <w:pPr>
+        <w:pStyle w:val="ListParagraph"/>
+        <w:numPr>
+          <w:ilvl w:val="0"/>
+          <w:numId w:val="2"/>
+        </w:numPr>
+        <w:rPr>
+          <w:b/>
+        </w:rPr>
+      </w:pPr>
+      <w:r>
+        <w:t xml:space="preserve">Add </w:t>
+      </w:r>
+      <w:proofErr w:type="spellStart"/>
+      <w:r>
+        <w:t>docker</w:t>
+      </w:r>
+      <w:proofErr w:type="spellEnd"/>
+      <w:r>
+        <w:t>-compose</w:t>
+      </w:r>
+    </w:p>
+    <w:p>
+      <w:pPr>
+        <w:pStyle w:val="ListParagraph"/>
+        <w:numPr>
+          <w:ilvl w:val="1"/>
+          <w:numId w:val="2"/>
+        </w:numPr>
+        <w:rPr>
+          <w:b/>
+        </w:rPr>
+      </w:pPr>
+      <w:r>
+        <w:t xml:space="preserve">Right click on </w:t>
+      </w:r>
+      <w:proofErr w:type="spellStart"/>
+      <w:r>
+        <w:t>Discount.Grpc</w:t>
+      </w:r>
+      <w:proofErr w:type="spellEnd"/>
+      <w:r>
+        <w:t xml:space="preserve"> </w:t>
+      </w:r>
+      <w:r>
+        <w:t>project and Add “Container Orchestrator Support”.</w:t>
+      </w:r>
+    </w:p>
+    <w:p>
+      <w:pPr>
+        <w:pStyle w:val="ListParagraph"/>
+        <w:numPr>
+          <w:ilvl w:val="1"/>
+          <w:numId w:val="2"/>
+        </w:numPr>
+        <w:rPr>
+          <w:b/>
+        </w:rPr>
+      </w:pPr>
+      <w:r>
+        <w:t>Select Docker Compose.</w:t>
+      </w:r>
+    </w:p>
+    <w:p>
+      <w:pPr>
+        <w:pStyle w:val="ListParagraph"/>
+        <w:numPr>
+          <w:ilvl w:val="1"/>
+          <w:numId w:val="2"/>
+        </w:numPr>
+        <w:rPr>
+          <w:b/>
+        </w:rPr>
+      </w:pPr>
+      <w:r>
+        <w:t>Select Operating System as Linux</w:t>
+      </w:r>
+    </w:p>
+    <w:p>
+      <w:pPr>
+        <w:pStyle w:val="ListParagraph"/>
+        <w:numPr>
+          <w:ilvl w:val="1"/>
+          <w:numId w:val="2"/>
+        </w:numPr>
+        <w:rPr>
+          <w:b/>
+        </w:rPr>
+      </w:pPr>
+      <w:r>
+        <w:t xml:space="preserve">Added/updated </w:t>
+      </w:r>
+      <w:proofErr w:type="spellStart"/>
+      <w:r>
+        <w:t>discount.</w:t>
+      </w:r>
+      <w:r>
+        <w:t>g</w:t>
+      </w:r>
+      <w:r>
+        <w:t>rpc</w:t>
+      </w:r>
+      <w:proofErr w:type="spellEnd"/>
+      <w:r>
+        <w:t xml:space="preserve"> configuration in </w:t>
+      </w:r>
+      <w:proofErr w:type="spellStart"/>
+      <w:r>
+        <w:t>docker-compose.yml</w:t>
+      </w:r>
+      <w:proofErr w:type="spellEnd"/>
+      <w:r>
+        <w:t xml:space="preserve"> and </w:t>
+      </w:r>
+      <w:proofErr w:type="spellStart"/>
+      <w:r>
+        <w:t>docker-compose.override.yml</w:t>
+      </w:r>
+      <w:proofErr w:type="spellEnd"/>
+    </w:p>
+    <w:p>
+      <w:pPr>
+        <w:pStyle w:val="ListParagraph"/>
+        <w:numPr>
+          <w:ilvl w:val="1"/>
+          <w:numId w:val="2"/>
+        </w:numPr>
+        <w:rPr>
+          <w:b/>
+        </w:rPr>
+      </w:pPr>
+      <w:r>
+        <w:t xml:space="preserve">Added </w:t>
+      </w:r>
+      <w:proofErr w:type="spellStart"/>
+      <w:r>
+        <w:t>GrpcSetting</w:t>
+      </w:r>
+      <w:proofErr w:type="spellEnd"/>
+      <w:r>
+        <w:t xml:space="preserve"> in environment variable of </w:t>
+      </w:r>
+      <w:proofErr w:type="spellStart"/>
+      <w:r>
+        <w:t>basket.api</w:t>
+      </w:r>
+      <w:proofErr w:type="spellEnd"/>
+      <w:r>
+        <w:t xml:space="preserve"> in </w:t>
+      </w:r>
+      <w:proofErr w:type="spellStart"/>
+      <w:r>
+        <w:t>docker-compose.override.yml</w:t>
+      </w:r>
+      <w:proofErr w:type="spellEnd"/>
+      <w:r>
+        <w:t xml:space="preserve"> file.</w:t>
+      </w:r>
+    </w:p>
+    <w:p>
+      <w:pPr>
+        <w:pStyle w:val="ListParagraph"/>
+        <w:numPr>
+          <w:ilvl w:val="1"/>
+          <w:numId w:val="2"/>
+        </w:numPr>
+      </w:pPr>
+      <w:r>
+        <w:t>Run command</w:t>
+      </w:r>
+      <w:r>
+        <w:t xml:space="preserve"> with build to rebuild images</w:t>
+      </w:r>
       <w:bookmarkStart w:id="0" w:name="_GoBack"/>
       <w:bookmarkEnd w:id="0"/>
+      <w:r>
+        <w:t xml:space="preserve">: </w:t>
+      </w:r>
+      <w:proofErr w:type="spellStart"/>
+      <w:r>
+        <w:t>docker</w:t>
+      </w:r>
+      <w:proofErr w:type="spellEnd"/>
+      <w:r>
+        <w:t>-compose -f .\</w:t>
+      </w:r>
+      <w:proofErr w:type="spellStart"/>
+      <w:r>
+        <w:t>docker-compose.yml</w:t>
+      </w:r>
+      <w:proofErr w:type="spellEnd"/>
+      <w:r>
+        <w:t xml:space="preserve"> -f .\</w:t>
+      </w:r>
+      <w:proofErr w:type="spellStart"/>
+      <w:r>
+        <w:t>docker-compose.override.yml</w:t>
+      </w:r>
+      <w:proofErr w:type="spellEnd"/>
+      <w:r>
+        <w:t xml:space="preserve"> up --build</w:t>
+      </w:r>
     </w:p>
     <w:p>
       <w:pPr>
@@ -5147,6 +5816,119 @@
 <file path=word/numbering.xml><?xml version="1.0" encoding="utf-8"?>
 <w:numbering xmlns:wpc="http://schemas.microsoft.com/office/word/2010/wordprocessingCanvas" xmlns:mc="http://schemas.openxmlformats.org/markup-compatibility/2006" xmlns:o="urn:schemas-microsoft-com:office:office" xmlns:r="http://schemas.openxmlformats.org/officeDocument/2006/relationships" xmlns:m="http://schemas.openxmlformats.org/officeDocument/2006/math" xmlns:v="urn:schemas-microsoft-com:vml" xmlns:wp14="http://schemas.microsoft.com/office/word/2010/wordprocessingDrawing" xmlns:wp="http://schemas.openxmlformats.org/drawingml/2006/wordprocessingDrawing" xmlns:w10="urn:schemas-microsoft-com:office:word" xmlns:w="http://schemas.openxmlformats.org/wordprocessingml/2006/main" xmlns:w14="http://schemas.microsoft.com/office/word/2010/wordml" xmlns:w15="http://schemas.microsoft.com/office/word/2012/wordml" xmlns:wpg="http://schemas.microsoft.com/office/word/2010/wordprocessingGroup" xmlns:wpi="http://schemas.microsoft.com/office/word/2010/wordprocessingInk" xmlns:wne="http://schemas.microsoft.com/office/word/2006/wordml" xmlns:wps="http://schemas.microsoft.com/office/word/2010/wordprocessingShape" mc:Ignorable="w14 w15 wp14">
   <w:abstractNum w:abstractNumId="0" w15:restartNumberingAfterBreak="0">
+    <w:nsid w:val="1A265C40"/>
+    <w:multiLevelType w:val="hybridMultilevel"/>
+    <w:tmpl w:val="90E06C0A"/>
+    <w:lvl w:ilvl="0" w:tplc="40090001">
+      <w:start w:val="1"/>
+      <w:numFmt w:val="bullet"/>
+      <w:lvlText w:val=""/>
+      <w:lvlJc w:val="left"/>
+      <w:pPr>
+        <w:ind w:left="360" w:hanging="360"/>
+      </w:pPr>
+      <w:rPr>
+        <w:rFonts w:ascii="Symbol" w:hAnsi="Symbol" w:hint="default"/>
+      </w:rPr>
+    </w:lvl>
+    <w:lvl w:ilvl="1" w:tplc="40090003" w:tentative="1">
+      <w:start w:val="1"/>
+      <w:numFmt w:val="bullet"/>
+      <w:lvlText w:val="o"/>
+      <w:lvlJc w:val="left"/>
+      <w:pPr>
+        <w:ind w:left="1080" w:hanging="360"/>
+      </w:pPr>
+      <w:rPr>
+        <w:rFonts w:ascii="Courier New" w:hAnsi="Courier New" w:cs="Courier New" w:hint="default"/>
+      </w:rPr>
+    </w:lvl>
+    <w:lvl w:ilvl="2" w:tplc="40090005" w:tentative="1">
+      <w:start w:val="1"/>
+      <w:numFmt w:val="bullet"/>
+      <w:lvlText w:val=""/>
+      <w:lvlJc w:val="left"/>
+      <w:pPr>
+        <w:ind w:left="1800" w:hanging="360"/>
+      </w:pPr>
+      <w:rPr>
+        <w:rFonts w:ascii="Wingdings" w:hAnsi="Wingdings" w:hint="default"/>
+      </w:rPr>
+    </w:lvl>
+    <w:lvl w:ilvl="3" w:tplc="40090001" w:tentative="1">
+      <w:start w:val="1"/>
+      <w:numFmt w:val="bullet"/>
+      <w:lvlText w:val=""/>
+      <w:lvlJc w:val="left"/>
+      <w:pPr>
+        <w:ind w:left="2520" w:hanging="360"/>
+      </w:pPr>
+      <w:rPr>
+        <w:rFonts w:ascii="Symbol" w:hAnsi="Symbol" w:hint="default"/>
+      </w:rPr>
+    </w:lvl>
+    <w:lvl w:ilvl="4" w:tplc="40090003" w:tentative="1">
+      <w:start w:val="1"/>
+      <w:numFmt w:val="bullet"/>
+      <w:lvlText w:val="o"/>
+      <w:lvlJc w:val="left"/>
+      <w:pPr>
+        <w:ind w:left="3240" w:hanging="360"/>
+      </w:pPr>
+      <w:rPr>
+        <w:rFonts w:ascii="Courier New" w:hAnsi="Courier New" w:cs="Courier New" w:hint="default"/>
+      </w:rPr>
+    </w:lvl>
+    <w:lvl w:ilvl="5" w:tplc="40090005" w:tentative="1">
+      <w:start w:val="1"/>
+      <w:numFmt w:val="bullet"/>
+      <w:lvlText w:val=""/>
+      <w:lvlJc w:val="left"/>
+      <w:pPr>
+        <w:ind w:left="3960" w:hanging="360"/>
+      </w:pPr>
+      <w:rPr>
+        <w:rFonts w:ascii="Wingdings" w:hAnsi="Wingdings" w:hint="default"/>
+      </w:rPr>
+    </w:lvl>
+    <w:lvl w:ilvl="6" w:tplc="40090001" w:tentative="1">
+      <w:start w:val="1"/>
+      <w:numFmt w:val="bullet"/>
+      <w:lvlText w:val=""/>
+      <w:lvlJc w:val="left"/>
+      <w:pPr>
+        <w:ind w:left="4680" w:hanging="360"/>
+      </w:pPr>
+      <w:rPr>
+        <w:rFonts w:ascii="Symbol" w:hAnsi="Symbol" w:hint="default"/>
+      </w:rPr>
+    </w:lvl>
+    <w:lvl w:ilvl="7" w:tplc="40090003" w:tentative="1">
+      <w:start w:val="1"/>
+      <w:numFmt w:val="bullet"/>
+      <w:lvlText w:val="o"/>
+      <w:lvlJc w:val="left"/>
+      <w:pPr>
+        <w:ind w:left="5400" w:hanging="360"/>
+      </w:pPr>
+      <w:rPr>
+        <w:rFonts w:ascii="Courier New" w:hAnsi="Courier New" w:cs="Courier New" w:hint="default"/>
+      </w:rPr>
+    </w:lvl>
+    <w:lvl w:ilvl="8" w:tplc="40090005" w:tentative="1">
+      <w:start w:val="1"/>
+      <w:numFmt w:val="bullet"/>
+      <w:lvlText w:val=""/>
+      <w:lvlJc w:val="left"/>
+      <w:pPr>
+        <w:ind w:left="6120" w:hanging="360"/>
+      </w:pPr>
+      <w:rPr>
+        <w:rFonts w:ascii="Wingdings" w:hAnsi="Wingdings" w:hint="default"/>
+      </w:rPr>
+    </w:lvl>
+  </w:abstractNum>
+  <w:abstractNum w:abstractNumId="1" w15:restartNumberingAfterBreak="0">
     <w:nsid w:val="3C1C340A"/>
     <w:multiLevelType w:val="hybridMultilevel"/>
     <w:tmpl w:val="335A8B8A"/>
@@ -5259,7 +6041,7 @@
       </w:rPr>
     </w:lvl>
   </w:abstractNum>
-  <w:abstractNum w:abstractNumId="1" w15:restartNumberingAfterBreak="0">
+  <w:abstractNum w:abstractNumId="2" w15:restartNumberingAfterBreak="0">
     <w:nsid w:val="40B63FE8"/>
     <w:multiLevelType w:val="hybridMultilevel"/>
     <w:tmpl w:val="EB4C415A"/>
@@ -5372,7 +6154,7 @@
       </w:rPr>
     </w:lvl>
   </w:abstractNum>
-  <w:abstractNum w:abstractNumId="2" w15:restartNumberingAfterBreak="0">
+  <w:abstractNum w:abstractNumId="3" w15:restartNumberingAfterBreak="0">
     <w:nsid w:val="44A232A4"/>
     <w:multiLevelType w:val="hybridMultilevel"/>
     <w:tmpl w:val="1AFC800A"/>
@@ -5485,7 +6267,7 @@
       </w:rPr>
     </w:lvl>
   </w:abstractNum>
-  <w:abstractNum w:abstractNumId="3" w15:restartNumberingAfterBreak="0">
+  <w:abstractNum w:abstractNumId="4" w15:restartNumberingAfterBreak="0">
     <w:nsid w:val="51DC33CC"/>
     <w:multiLevelType w:val="hybridMultilevel"/>
     <w:tmpl w:val="A68A703E"/>
@@ -5598,7 +6380,7 @@
       </w:rPr>
     </w:lvl>
   </w:abstractNum>
-  <w:abstractNum w:abstractNumId="4" w15:restartNumberingAfterBreak="0">
+  <w:abstractNum w:abstractNumId="5" w15:restartNumberingAfterBreak="0">
     <w:nsid w:val="55376EEE"/>
     <w:multiLevelType w:val="hybridMultilevel"/>
     <w:tmpl w:val="177A2338"/>
@@ -5711,7 +6493,7 @@
       </w:rPr>
     </w:lvl>
   </w:abstractNum>
-  <w:abstractNum w:abstractNumId="5" w15:restartNumberingAfterBreak="0">
+  <w:abstractNum w:abstractNumId="6" w15:restartNumberingAfterBreak="0">
     <w:nsid w:val="5D2526C8"/>
     <w:multiLevelType w:val="hybridMultilevel"/>
     <w:tmpl w:val="F53EF504"/>
@@ -5727,7 +6509,7 @@
         <w:rFonts w:ascii="Symbol" w:hAnsi="Symbol" w:hint="default"/>
       </w:rPr>
     </w:lvl>
-    <w:lvl w:ilvl="1" w:tplc="40090003" w:tentative="1">
+    <w:lvl w:ilvl="1" w:tplc="40090003">
       <w:start w:val="1"/>
       <w:numFmt w:val="bullet"/>
       <w:lvlText w:val="o"/>
@@ -5739,7 +6521,7 @@
         <w:rFonts w:ascii="Courier New" w:hAnsi="Courier New" w:cs="Courier New" w:hint="default"/>
       </w:rPr>
     </w:lvl>
-    <w:lvl w:ilvl="2" w:tplc="40090005" w:tentative="1">
+    <w:lvl w:ilvl="2" w:tplc="40090005">
       <w:start w:val="1"/>
       <w:numFmt w:val="bullet"/>
       <w:lvlText w:val=""/>
@@ -5824,7 +6606,7 @@
       </w:rPr>
     </w:lvl>
   </w:abstractNum>
-  <w:abstractNum w:abstractNumId="6" w15:restartNumberingAfterBreak="0">
+  <w:abstractNum w:abstractNumId="7" w15:restartNumberingAfterBreak="0">
     <w:nsid w:val="5F7C55D0"/>
     <w:multiLevelType w:val="hybridMultilevel"/>
     <w:tmpl w:val="B870294E"/>
@@ -5937,7 +6719,7 @@
       </w:rPr>
     </w:lvl>
   </w:abstractNum>
-  <w:abstractNum w:abstractNumId="7" w15:restartNumberingAfterBreak="0">
+  <w:abstractNum w:abstractNumId="8" w15:restartNumberingAfterBreak="0">
     <w:nsid w:val="64A13325"/>
     <w:multiLevelType w:val="hybridMultilevel"/>
     <w:tmpl w:val="68B688D2"/>
@@ -6050,7 +6832,7 @@
       </w:rPr>
     </w:lvl>
   </w:abstractNum>
-  <w:abstractNum w:abstractNumId="8" w15:restartNumberingAfterBreak="0">
+  <w:abstractNum w:abstractNumId="9" w15:restartNumberingAfterBreak="0">
     <w:nsid w:val="6F2F34E2"/>
     <w:multiLevelType w:val="hybridMultilevel"/>
     <w:tmpl w:val="EF5ADD82"/>
@@ -6163,7 +6945,7 @@
       </w:rPr>
     </w:lvl>
   </w:abstractNum>
-  <w:abstractNum w:abstractNumId="9" w15:restartNumberingAfterBreak="0">
+  <w:abstractNum w:abstractNumId="10" w15:restartNumberingAfterBreak="0">
     <w:nsid w:val="77C35702"/>
     <w:multiLevelType w:val="hybridMultilevel"/>
     <w:tmpl w:val="7A1AAA3C"/>
@@ -6276,7 +7058,7 @@
       </w:rPr>
     </w:lvl>
   </w:abstractNum>
-  <w:abstractNum w:abstractNumId="10" w15:restartNumberingAfterBreak="0">
+  <w:abstractNum w:abstractNumId="11" w15:restartNumberingAfterBreak="0">
     <w:nsid w:val="7FA77416"/>
     <w:multiLevelType w:val="hybridMultilevel"/>
     <w:tmpl w:val="7294FCE8"/>
@@ -6390,37 +7172,40 @@
     </w:lvl>
   </w:abstractNum>
   <w:num w:numId="1">
-    <w:abstractNumId w:val="0"/>
+    <w:abstractNumId w:val="1"/>
   </w:num>
   <w:num w:numId="2">
+    <w:abstractNumId w:val="6"/>
+  </w:num>
+  <w:num w:numId="3">
+    <w:abstractNumId w:val="3"/>
+  </w:num>
+  <w:num w:numId="4">
+    <w:abstractNumId w:val="8"/>
+  </w:num>
+  <w:num w:numId="5">
+    <w:abstractNumId w:val="10"/>
+  </w:num>
+  <w:num w:numId="6">
+    <w:abstractNumId w:val="11"/>
+  </w:num>
+  <w:num w:numId="7">
+    <w:abstractNumId w:val="4"/>
+  </w:num>
+  <w:num w:numId="8">
+    <w:abstractNumId w:val="2"/>
+  </w:num>
+  <w:num w:numId="9">
     <w:abstractNumId w:val="5"/>
   </w:num>
-  <w:num w:numId="3">
-    <w:abstractNumId w:val="2"/>
+  <w:num w:numId="10">
+    <w:abstractNumId w:val="9"/>
   </w:num>
-  <w:num w:numId="4">
+  <w:num w:numId="11">
     <w:abstractNumId w:val="7"/>
   </w:num>
-  <w:num w:numId="5">
-    <w:abstractNumId w:val="9"/>
-  </w:num>
-  <w:num w:numId="6">
-    <w:abstractNumId w:val="10"/>
-  </w:num>
-  <w:num w:numId="7">
-    <w:abstractNumId w:val="3"/>
-  </w:num>
-  <w:num w:numId="8">
-    <w:abstractNumId w:val="1"/>
-  </w:num>
-  <w:num w:numId="9">
-    <w:abstractNumId w:val="4"/>
-  </w:num>
-  <w:num w:numId="10">
-    <w:abstractNumId w:val="8"/>
-  </w:num>
-  <w:num w:numId="11">
-    <w:abstractNumId w:val="6"/>
+  <w:num w:numId="12">
+    <w:abstractNumId w:val="0"/>
   </w:num>
 </w:numbering>
 </file>

</xml_diff>